<commit_message>
Update Recursividad Temas Organzados
</commit_message>
<xml_diff>
--- a/Recursividad/RECURSIVIDAD.docx
+++ b/Recursividad/RECURSIVIDAD.docx
@@ -191,7 +191,7 @@
                                         <w:sz w:val="80"/>
                                         <w:szCs w:val="80"/>
                                       </w:rPr>
-                                      <w:t xml:space="preserve">Escuela Politécnica del Ejército </w:t>
+                                      <w:t>Escuela Politécnica del Ejército</w:t>
                                     </w:r>
                                   </w:p>
                                 </w:sdtContent>
@@ -224,7 +224,7 @@
                                         <w:sz w:val="40"/>
                                         <w:szCs w:val="40"/>
                                       </w:rPr>
-                                      <w:t xml:space="preserve">RECURSIVIDAD </w:t>
+                                      <w:t>RECURSIVIDAD</w:t>
                                     </w:r>
                                   </w:p>
                                 </w:sdtContent>
@@ -729,6 +729,58 @@
                                     <w:lang w:val="en-US"/>
                                   </w:rPr>
                                   <w:t>)</w:t>
+                                </w:r>
+                                <w:r>
+                                  <w:rPr>
+                                    <w:color w:val="FFFFFF" w:themeColor="background1"/>
+                                    <w:lang w:val="en-US"/>
+                                  </w:rPr>
+                                  <w:t>.</w:t>
+                                </w:r>
+                              </w:p>
+                              <w:p>
+                                <w:pPr>
+                                  <w:pStyle w:val="Sinespaciado"/>
+                                  <w:numPr>
+                                    <w:ilvl w:val="0"/>
+                                    <w:numId w:val="2"/>
+                                  </w:numPr>
+                                  <w:rPr>
+                                    <w:color w:val="FFFFFF" w:themeColor="background1"/>
+                                    <w:lang w:val="en-US"/>
+                                  </w:rPr>
+                                </w:pPr>
+                                <w:proofErr w:type="spellStart"/>
+                                <w:r>
+                                  <w:rPr>
+                                    <w:color w:val="FFFFFF" w:themeColor="background1"/>
+                                    <w:lang w:val="en-US"/>
+                                  </w:rPr>
+                                  <w:t>Ejemplos</w:t>
+                                </w:r>
+                                <w:proofErr w:type="spellEnd"/>
+                                <w:r>
+                                  <w:rPr>
+                                    <w:color w:val="FFFFFF" w:themeColor="background1"/>
+                                    <w:lang w:val="en-US"/>
+                                  </w:rPr>
+                                  <w:t xml:space="preserve"> de </w:t>
+                                </w:r>
+                                <w:proofErr w:type="spellStart"/>
+                                <w:r>
+                                  <w:rPr>
+                                    <w:color w:val="FFFFFF" w:themeColor="background1"/>
+                                    <w:lang w:val="en-US"/>
+                                  </w:rPr>
+                                  <w:t>Recursividad</w:t>
+                                </w:r>
+                                <w:proofErr w:type="spellEnd"/>
+                                <w:r>
+                                  <w:rPr>
+                                    <w:color w:val="FFFFFF" w:themeColor="background1"/>
+                                    <w:lang w:val="en-US"/>
+                                  </w:rPr>
+                                  <w:t>.</w:t>
                                 </w:r>
                               </w:p>
                             </w:txbxContent>
@@ -1382,7 +1434,7 @@
                                   <w:sz w:val="80"/>
                                   <w:szCs w:val="80"/>
                                 </w:rPr>
-                                <w:t xml:space="preserve">Escuela Politécnica del Ejército </w:t>
+                                <w:t>Escuela Politécnica del Ejército</w:t>
                               </w:r>
                             </w:p>
                           </w:sdtContent>
@@ -1415,7 +1467,7 @@
                                   <w:sz w:val="40"/>
                                   <w:szCs w:val="40"/>
                                 </w:rPr>
-                                <w:t xml:space="preserve">RECURSIVIDAD </w:t>
+                                <w:t>RECURSIVIDAD</w:t>
                               </w:r>
                             </w:p>
                           </w:sdtContent>
@@ -1921,6 +1973,58 @@
                             </w:rPr>
                             <w:t>)</w:t>
                           </w:r>
+                          <w:r>
+                            <w:rPr>
+                              <w:color w:val="FFFFFF" w:themeColor="background1"/>
+                              <w:lang w:val="en-US"/>
+                            </w:rPr>
+                            <w:t>.</w:t>
+                          </w:r>
+                        </w:p>
+                        <w:p>
+                          <w:pPr>
+                            <w:pStyle w:val="Sinespaciado"/>
+                            <w:numPr>
+                              <w:ilvl w:val="0"/>
+                              <w:numId w:val="2"/>
+                            </w:numPr>
+                            <w:rPr>
+                              <w:color w:val="FFFFFF" w:themeColor="background1"/>
+                              <w:lang w:val="en-US"/>
+                            </w:rPr>
+                          </w:pPr>
+                          <w:proofErr w:type="spellStart"/>
+                          <w:r>
+                            <w:rPr>
+                              <w:color w:val="FFFFFF" w:themeColor="background1"/>
+                              <w:lang w:val="en-US"/>
+                            </w:rPr>
+                            <w:t>Ejemplos</w:t>
+                          </w:r>
+                          <w:proofErr w:type="spellEnd"/>
+                          <w:r>
+                            <w:rPr>
+                              <w:color w:val="FFFFFF" w:themeColor="background1"/>
+                              <w:lang w:val="en-US"/>
+                            </w:rPr>
+                            <w:t xml:space="preserve"> de </w:t>
+                          </w:r>
+                          <w:proofErr w:type="spellStart"/>
+                          <w:r>
+                            <w:rPr>
+                              <w:color w:val="FFFFFF" w:themeColor="background1"/>
+                              <w:lang w:val="en-US"/>
+                            </w:rPr>
+                            <w:t>Recursividad</w:t>
+                          </w:r>
+                          <w:proofErr w:type="spellEnd"/>
+                          <w:r>
+                            <w:rPr>
+                              <w:color w:val="FFFFFF" w:themeColor="background1"/>
+                              <w:lang w:val="en-US"/>
+                            </w:rPr>
+                            <w:t>.</w:t>
+                          </w:r>
                         </w:p>
                       </w:txbxContent>
                     </v:textbox>
@@ -2557,6 +2661,11 @@
     </w:p>
     <w:p>
       <w:pPr>
+        <w:pStyle w:val="Prrafodelista"/>
+        <w:numPr>
+          <w:ilvl w:val="0"/>
+          <w:numId w:val="3"/>
+        </w:numPr>
         <w:spacing w:line="360" w:lineRule="auto"/>
         <w:rPr>
           <w:rFonts w:ascii="Times New Roman" w:hAnsi="Times New Roman" w:cs="Times New Roman"/>
@@ -2853,7 +2962,26 @@
           <w:szCs w:val="24"/>
           <w:lang w:val="es-ES"/>
         </w:rPr>
-        <w:t>Una función tiene recursividad indirecta si llama a otra función que, a su vez, contiene una referencia directa o indirecta a la primera.</w:t>
+        <w:t xml:space="preserve">Una función tiene </w:t>
+      </w:r>
+      <w:r>
+        <w:rPr>
+          <w:rFonts w:ascii="Times New Roman" w:hAnsi="Times New Roman" w:cs="Times New Roman"/>
+          <w:sz w:val="24"/>
+          <w:szCs w:val="24"/>
+          <w:u w:val="single"/>
+          <w:lang w:val="es-ES"/>
+        </w:rPr>
+        <w:t>recursividad</w:t>
+      </w:r>
+      <w:r>
+        <w:rPr>
+          <w:rFonts w:ascii="Times New Roman" w:hAnsi="Times New Roman" w:cs="Times New Roman"/>
+          <w:sz w:val="24"/>
+          <w:szCs w:val="24"/>
+          <w:lang w:val="es-ES"/>
+        </w:rPr>
+        <w:t xml:space="preserve"> indirecta si llama a otra función que, a su vez, contiene una referencia directa o indirecta a la primera.</w:t>
       </w:r>
     </w:p>
     <w:p>
@@ -2972,6 +3100,7 @@
     </w:p>
     <w:p>
       <w:pPr>
+        <w:pStyle w:val="Prrafodelista"/>
         <w:spacing w:line="360" w:lineRule="auto"/>
         <w:jc w:val="both"/>
         <w:rPr>
@@ -2984,6 +3113,11 @@
     </w:p>
     <w:p>
       <w:pPr>
+        <w:pStyle w:val="Prrafodelista"/>
+        <w:numPr>
+          <w:ilvl w:val="0"/>
+          <w:numId w:val="3"/>
+        </w:numPr>
         <w:spacing w:line="360" w:lineRule="auto"/>
         <w:jc w:val="both"/>
         <w:rPr>
@@ -3004,6 +3138,344 @@
           <w:szCs w:val="24"/>
           <w:lang w:val="es-ES"/>
         </w:rPr>
+        <w:t xml:space="preserve">Casos en los que debe evitarse el uso de la </w:t>
+      </w:r>
+      <w:proofErr w:type="gramStart"/>
+      <w:r>
+        <w:rPr>
+          <w:rFonts w:ascii="Times New Roman" w:hAnsi="Times New Roman" w:cs="Times New Roman"/>
+          <w:b/>
+          <w:bCs/>
+          <w:sz w:val="24"/>
+          <w:szCs w:val="24"/>
+          <w:lang w:val="es-ES"/>
+        </w:rPr>
+        <w:t>recursividad .</w:t>
+      </w:r>
+      <w:proofErr w:type="gramEnd"/>
+    </w:p>
+    <w:p>
+      <w:pPr>
+        <w:spacing w:line="360" w:lineRule="auto"/>
+        <w:jc w:val="both"/>
+        <w:rPr>
+          <w:rFonts w:ascii="Times New Roman" w:hAnsi="Times New Roman" w:cs="Times New Roman"/>
+          <w:b/>
+          <w:bCs/>
+          <w:sz w:val="24"/>
+          <w:szCs w:val="24"/>
+          <w:lang w:val="es-ES"/>
+        </w:rPr>
+      </w:pPr>
+    </w:p>
+    <w:p>
+      <w:pPr>
+        <w:spacing w:line="360" w:lineRule="auto"/>
+        <w:jc w:val="both"/>
+        <w:rPr>
+          <w:rFonts w:ascii="Times New Roman" w:hAnsi="Times New Roman" w:cs="Times New Roman"/>
+          <w:b/>
+          <w:bCs/>
+          <w:sz w:val="24"/>
+          <w:szCs w:val="24"/>
+          <w:lang w:val="es-ES"/>
+        </w:rPr>
+      </w:pPr>
+    </w:p>
+    <w:p>
+      <w:pPr>
+        <w:spacing w:line="360" w:lineRule="auto"/>
+        <w:jc w:val="both"/>
+        <w:rPr>
+          <w:rFonts w:ascii="Times New Roman" w:hAnsi="Times New Roman" w:cs="Times New Roman"/>
+          <w:b/>
+          <w:bCs/>
+          <w:sz w:val="24"/>
+          <w:szCs w:val="24"/>
+          <w:lang w:val="es-ES"/>
+        </w:rPr>
+      </w:pPr>
+    </w:p>
+    <w:p>
+      <w:pPr>
+        <w:spacing w:line="360" w:lineRule="auto"/>
+        <w:jc w:val="both"/>
+        <w:rPr>
+          <w:rFonts w:ascii="Times New Roman" w:hAnsi="Times New Roman" w:cs="Times New Roman"/>
+          <w:b/>
+          <w:bCs/>
+          <w:sz w:val="24"/>
+          <w:szCs w:val="24"/>
+          <w:lang w:val="es-ES"/>
+        </w:rPr>
+      </w:pPr>
+    </w:p>
+    <w:p>
+      <w:pPr>
+        <w:spacing w:line="360" w:lineRule="auto"/>
+        <w:jc w:val="both"/>
+        <w:rPr>
+          <w:rFonts w:ascii="Times New Roman" w:hAnsi="Times New Roman" w:cs="Times New Roman"/>
+          <w:b/>
+          <w:bCs/>
+          <w:sz w:val="24"/>
+          <w:szCs w:val="24"/>
+          <w:lang w:val="es-ES"/>
+        </w:rPr>
+      </w:pPr>
+    </w:p>
+    <w:p>
+      <w:pPr>
+        <w:spacing w:line="360" w:lineRule="auto"/>
+        <w:jc w:val="both"/>
+        <w:rPr>
+          <w:rFonts w:ascii="Times New Roman" w:hAnsi="Times New Roman" w:cs="Times New Roman"/>
+          <w:b/>
+          <w:bCs/>
+          <w:sz w:val="24"/>
+          <w:szCs w:val="24"/>
+          <w:lang w:val="es-ES"/>
+        </w:rPr>
+      </w:pPr>
+    </w:p>
+    <w:p>
+      <w:pPr>
+        <w:spacing w:line="360" w:lineRule="auto"/>
+        <w:jc w:val="both"/>
+        <w:rPr>
+          <w:rFonts w:ascii="Times New Roman" w:hAnsi="Times New Roman" w:cs="Times New Roman"/>
+          <w:b/>
+          <w:bCs/>
+          <w:sz w:val="24"/>
+          <w:szCs w:val="24"/>
+          <w:lang w:val="es-ES"/>
+        </w:rPr>
+      </w:pPr>
+    </w:p>
+    <w:p>
+      <w:pPr>
+        <w:spacing w:line="360" w:lineRule="auto"/>
+        <w:jc w:val="both"/>
+        <w:rPr>
+          <w:rFonts w:ascii="Times New Roman" w:hAnsi="Times New Roman" w:cs="Times New Roman"/>
+          <w:b/>
+          <w:bCs/>
+          <w:sz w:val="24"/>
+          <w:szCs w:val="24"/>
+          <w:lang w:val="es-ES"/>
+        </w:rPr>
+      </w:pPr>
+    </w:p>
+    <w:p>
+      <w:pPr>
+        <w:spacing w:line="360" w:lineRule="auto"/>
+        <w:jc w:val="both"/>
+        <w:rPr>
+          <w:rFonts w:ascii="Times New Roman" w:hAnsi="Times New Roman" w:cs="Times New Roman"/>
+          <w:b/>
+          <w:bCs/>
+          <w:sz w:val="24"/>
+          <w:szCs w:val="24"/>
+          <w:lang w:val="es-ES"/>
+        </w:rPr>
+      </w:pPr>
+    </w:p>
+    <w:p>
+      <w:pPr>
+        <w:spacing w:line="360" w:lineRule="auto"/>
+        <w:jc w:val="both"/>
+        <w:rPr>
+          <w:rFonts w:ascii="Times New Roman" w:hAnsi="Times New Roman" w:cs="Times New Roman"/>
+          <w:b/>
+          <w:bCs/>
+          <w:sz w:val="24"/>
+          <w:szCs w:val="24"/>
+          <w:lang w:val="es-ES"/>
+        </w:rPr>
+      </w:pPr>
+    </w:p>
+    <w:p>
+      <w:pPr>
+        <w:spacing w:line="360" w:lineRule="auto"/>
+        <w:jc w:val="both"/>
+        <w:rPr>
+          <w:rFonts w:ascii="Times New Roman" w:hAnsi="Times New Roman" w:cs="Times New Roman"/>
+          <w:b/>
+          <w:bCs/>
+          <w:sz w:val="24"/>
+          <w:szCs w:val="24"/>
+          <w:lang w:val="es-ES"/>
+        </w:rPr>
+      </w:pPr>
+    </w:p>
+    <w:p>
+      <w:pPr>
+        <w:spacing w:line="360" w:lineRule="auto"/>
+        <w:jc w:val="both"/>
+        <w:rPr>
+          <w:rFonts w:ascii="Times New Roman" w:hAnsi="Times New Roman" w:cs="Times New Roman"/>
+          <w:b/>
+          <w:bCs/>
+          <w:sz w:val="24"/>
+          <w:szCs w:val="24"/>
+          <w:lang w:val="es-ES"/>
+        </w:rPr>
+      </w:pPr>
+    </w:p>
+    <w:p>
+      <w:pPr>
+        <w:spacing w:line="360" w:lineRule="auto"/>
+        <w:jc w:val="both"/>
+        <w:rPr>
+          <w:rFonts w:ascii="Times New Roman" w:hAnsi="Times New Roman" w:cs="Times New Roman"/>
+          <w:b/>
+          <w:bCs/>
+          <w:sz w:val="24"/>
+          <w:szCs w:val="24"/>
+          <w:lang w:val="es-ES"/>
+        </w:rPr>
+      </w:pPr>
+    </w:p>
+    <w:p>
+      <w:pPr>
+        <w:spacing w:line="360" w:lineRule="auto"/>
+        <w:jc w:val="both"/>
+        <w:rPr>
+          <w:rFonts w:ascii="Times New Roman" w:hAnsi="Times New Roman" w:cs="Times New Roman"/>
+          <w:b/>
+          <w:bCs/>
+          <w:sz w:val="24"/>
+          <w:szCs w:val="24"/>
+          <w:lang w:val="es-ES"/>
+        </w:rPr>
+      </w:pPr>
+    </w:p>
+    <w:p>
+      <w:pPr>
+        <w:spacing w:line="360" w:lineRule="auto"/>
+        <w:jc w:val="both"/>
+        <w:rPr>
+          <w:rFonts w:ascii="Times New Roman" w:hAnsi="Times New Roman" w:cs="Times New Roman"/>
+          <w:b/>
+          <w:bCs/>
+          <w:sz w:val="24"/>
+          <w:szCs w:val="24"/>
+          <w:lang w:val="es-ES"/>
+        </w:rPr>
+      </w:pPr>
+    </w:p>
+    <w:p>
+      <w:pPr>
+        <w:spacing w:line="360" w:lineRule="auto"/>
+        <w:jc w:val="both"/>
+        <w:rPr>
+          <w:rFonts w:ascii="Times New Roman" w:hAnsi="Times New Roman" w:cs="Times New Roman"/>
+          <w:b/>
+          <w:bCs/>
+          <w:sz w:val="24"/>
+          <w:szCs w:val="24"/>
+          <w:lang w:val="es-ES"/>
+        </w:rPr>
+      </w:pPr>
+    </w:p>
+    <w:p>
+      <w:pPr>
+        <w:spacing w:line="360" w:lineRule="auto"/>
+        <w:jc w:val="both"/>
+        <w:rPr>
+          <w:rFonts w:ascii="Times New Roman" w:hAnsi="Times New Roman" w:cs="Times New Roman"/>
+          <w:b/>
+          <w:bCs/>
+          <w:sz w:val="24"/>
+          <w:szCs w:val="24"/>
+          <w:lang w:val="es-ES"/>
+        </w:rPr>
+      </w:pPr>
+    </w:p>
+    <w:p>
+      <w:pPr>
+        <w:spacing w:line="360" w:lineRule="auto"/>
+        <w:jc w:val="both"/>
+        <w:rPr>
+          <w:rFonts w:ascii="Times New Roman" w:hAnsi="Times New Roman" w:cs="Times New Roman"/>
+          <w:b/>
+          <w:bCs/>
+          <w:sz w:val="24"/>
+          <w:szCs w:val="24"/>
+          <w:lang w:val="es-ES"/>
+        </w:rPr>
+      </w:pPr>
+    </w:p>
+    <w:p>
+      <w:pPr>
+        <w:spacing w:line="360" w:lineRule="auto"/>
+        <w:jc w:val="both"/>
+        <w:rPr>
+          <w:rFonts w:ascii="Times New Roman" w:hAnsi="Times New Roman" w:cs="Times New Roman"/>
+          <w:b/>
+          <w:bCs/>
+          <w:sz w:val="24"/>
+          <w:szCs w:val="24"/>
+          <w:lang w:val="es-ES"/>
+        </w:rPr>
+      </w:pPr>
+    </w:p>
+    <w:p>
+      <w:pPr>
+        <w:spacing w:line="360" w:lineRule="auto"/>
+        <w:jc w:val="both"/>
+        <w:rPr>
+          <w:rFonts w:ascii="Times New Roman" w:hAnsi="Times New Roman" w:cs="Times New Roman"/>
+          <w:b/>
+          <w:bCs/>
+          <w:sz w:val="24"/>
+          <w:szCs w:val="24"/>
+          <w:lang w:val="es-ES"/>
+        </w:rPr>
+      </w:pPr>
+    </w:p>
+    <w:p>
+      <w:pPr>
+        <w:spacing w:line="360" w:lineRule="auto"/>
+        <w:jc w:val="both"/>
+        <w:rPr>
+          <w:rFonts w:ascii="Times New Roman" w:hAnsi="Times New Roman" w:cs="Times New Roman"/>
+          <w:b/>
+          <w:bCs/>
+          <w:sz w:val="24"/>
+          <w:szCs w:val="24"/>
+          <w:lang w:val="es-ES"/>
+        </w:rPr>
+      </w:pPr>
+    </w:p>
+    <w:p>
+      <w:pPr>
+        <w:pStyle w:val="Prrafodelista"/>
+        <w:numPr>
+          <w:ilvl w:val="0"/>
+          <w:numId w:val="3"/>
+        </w:numPr>
+        <w:spacing w:line="360" w:lineRule="auto"/>
+        <w:jc w:val="both"/>
+        <w:rPr>
+          <w:rFonts w:ascii="Times New Roman" w:hAnsi="Times New Roman" w:cs="Times New Roman"/>
+          <w:b/>
+          <w:bCs/>
+          <w:sz w:val="24"/>
+          <w:szCs w:val="24"/>
+          <w:lang w:val="es-ES"/>
+        </w:rPr>
+      </w:pPr>
+      <w:r>
+        <w:rPr>
+          <w:rFonts w:ascii="Times New Roman" w:hAnsi="Times New Roman" w:cs="Times New Roman"/>
+          <w:b/>
+          <w:bCs/>
+          <w:sz w:val="24"/>
+          <w:szCs w:val="24"/>
+          <w:lang w:val="es-ES"/>
+        </w:rPr>
+        <w:lastRenderedPageBreak/>
         <w:t xml:space="preserve">Recursividad Directa e Indirecta </w:t>
       </w:r>
     </w:p>
@@ -3029,18 +3501,7 @@
           <w:szCs w:val="24"/>
           <w:lang w:val="es-ES"/>
         </w:rPr>
-        <w:t>Directa</w:t>
-      </w:r>
-      <w:r>
-        <w:rPr>
-          <w:rFonts w:ascii="Times New Roman" w:hAnsi="Times New Roman" w:cs="Times New Roman"/>
-          <w:b/>
-          <w:bCs/>
-          <w:sz w:val="24"/>
-          <w:szCs w:val="24"/>
-          <w:lang w:val="es-ES"/>
-        </w:rPr>
-        <w:t>:</w:t>
+        <w:t>Directa:</w:t>
       </w:r>
     </w:p>
     <w:p>
@@ -4102,8 +4563,22 @@
         <w:jc w:val="both"/>
         <w:rPr>
           <w:rFonts w:ascii="Times New Roman" w:hAnsi="Times New Roman" w:cs="Times New Roman"/>
-        </w:rPr>
-      </w:pPr>
+          <w:sz w:val="24"/>
+          <w:szCs w:val="24"/>
+          <w:lang w:val="es-ES"/>
+        </w:rPr>
+      </w:pPr>
+      <w:r>
+        <w:rPr>
+          <w:rFonts w:ascii="Times New Roman" w:hAnsi="Times New Roman" w:cs="Times New Roman"/>
+          <w:b/>
+          <w:bCs/>
+          <w:sz w:val="24"/>
+          <w:szCs w:val="24"/>
+          <w:lang w:val="es-ES"/>
+        </w:rPr>
+        <w:t>Indirecta:</w:t>
+      </w:r>
     </w:p>
     <w:p>
       <w:pPr>
@@ -4111,32 +4586,13 @@
         <w:jc w:val="both"/>
         <w:rPr>
           <w:rFonts w:ascii="Times New Roman" w:hAnsi="Times New Roman" w:cs="Times New Roman"/>
-          <w:sz w:val="24"/>
-          <w:szCs w:val="24"/>
-          <w:lang w:val="es-ES"/>
         </w:rPr>
       </w:pPr>
       <w:r>
         <w:rPr>
           <w:rFonts w:ascii="Times New Roman" w:hAnsi="Times New Roman" w:cs="Times New Roman"/>
-          <w:b/>
-          <w:bCs/>
-          <w:sz w:val="24"/>
-          <w:szCs w:val="24"/>
-          <w:lang w:val="es-ES"/>
-        </w:rPr>
-        <w:t>Indirecta</w:t>
-      </w:r>
-      <w:r>
-        <w:rPr>
-          <w:rFonts w:ascii="Times New Roman" w:hAnsi="Times New Roman" w:cs="Times New Roman"/>
-          <w:b/>
-          <w:bCs/>
-          <w:sz w:val="24"/>
-          <w:szCs w:val="24"/>
-          <w:lang w:val="es-ES"/>
-        </w:rPr>
-        <w:t>:</w:t>
+        </w:rPr>
+        <w:t>La recursividad indirecta se produce cuando una función llama a otra, que eventualmente termina llamando de nuevo a la primera función.</w:t>
       </w:r>
     </w:p>
     <w:p>
@@ -4145,32 +4601,17 @@
         <w:jc w:val="both"/>
         <w:rPr>
           <w:rFonts w:ascii="Times New Roman" w:hAnsi="Times New Roman" w:cs="Times New Roman"/>
+          <w:sz w:val="24"/>
+          <w:szCs w:val="24"/>
+          <w:lang w:val="es-ES"/>
         </w:rPr>
       </w:pPr>
       <w:r>
         <w:rPr>
           <w:rFonts w:ascii="Times New Roman" w:hAnsi="Times New Roman" w:cs="Times New Roman"/>
+          <w:noProof/>
         </w:rPr>
         <w:lastRenderedPageBreak/>
-        <w:t>La recursividad indirecta se produce cuando una función llama a otra, que eventualmente termina llamando de nuevo a la primera función.</w:t>
-      </w:r>
-    </w:p>
-    <w:p>
-      <w:pPr>
-        <w:spacing w:line="360" w:lineRule="auto"/>
-        <w:jc w:val="both"/>
-        <w:rPr>
-          <w:rFonts w:ascii="Times New Roman" w:hAnsi="Times New Roman" w:cs="Times New Roman"/>
-          <w:sz w:val="24"/>
-          <w:szCs w:val="24"/>
-          <w:lang w:val="es-ES"/>
-        </w:rPr>
-      </w:pPr>
-      <w:r>
-        <w:rPr>
-          <w:rFonts w:ascii="Times New Roman" w:hAnsi="Times New Roman" w:cs="Times New Roman"/>
-          <w:noProof/>
-        </w:rPr>
         <mc:AlternateContent>
           <mc:Choice Requires="wps">
             <w:drawing>
@@ -5710,6 +6151,672 @@
     </w:p>
     <w:p>
       <w:pPr>
+        <w:pStyle w:val="Prrafodelista"/>
+        <w:numPr>
+          <w:ilvl w:val="0"/>
+          <w:numId w:val="4"/>
+        </w:numPr>
+        <w:spacing w:line="360" w:lineRule="auto"/>
+        <w:jc w:val="both"/>
+        <w:rPr>
+          <w:rFonts w:ascii="Times New Roman" w:hAnsi="Times New Roman" w:cs="Times New Roman"/>
+          <w:b/>
+          <w:bCs/>
+          <w:sz w:val="24"/>
+          <w:szCs w:val="24"/>
+          <w:lang w:val="es-ES"/>
+        </w:rPr>
+      </w:pPr>
+      <w:proofErr w:type="spellStart"/>
+      <w:r>
+        <w:rPr>
+          <w:rFonts w:ascii="Times New Roman" w:hAnsi="Times New Roman" w:cs="Times New Roman"/>
+          <w:b/>
+          <w:bCs/>
+          <w:sz w:val="24"/>
+          <w:szCs w:val="24"/>
+          <w:lang w:val="es-ES"/>
+        </w:rPr>
+        <w:t>Metodos</w:t>
+      </w:r>
+      <w:proofErr w:type="spellEnd"/>
+      <w:r>
+        <w:rPr>
+          <w:rFonts w:ascii="Times New Roman" w:hAnsi="Times New Roman" w:cs="Times New Roman"/>
+          <w:b/>
+          <w:bCs/>
+          <w:sz w:val="24"/>
+          <w:szCs w:val="24"/>
+          <w:lang w:val="es-ES"/>
+        </w:rPr>
+        <w:t xml:space="preserve"> para la </w:t>
+      </w:r>
+      <w:proofErr w:type="spellStart"/>
+      <w:r>
+        <w:rPr>
+          <w:rFonts w:ascii="Times New Roman" w:hAnsi="Times New Roman" w:cs="Times New Roman"/>
+          <w:b/>
+          <w:bCs/>
+          <w:sz w:val="24"/>
+          <w:szCs w:val="24"/>
+          <w:lang w:val="es-ES"/>
+        </w:rPr>
+        <w:t>resolucion</w:t>
+      </w:r>
+      <w:proofErr w:type="spellEnd"/>
+      <w:r>
+        <w:rPr>
+          <w:rFonts w:ascii="Times New Roman" w:hAnsi="Times New Roman" w:cs="Times New Roman"/>
+          <w:b/>
+          <w:bCs/>
+          <w:sz w:val="24"/>
+          <w:szCs w:val="24"/>
+          <w:lang w:val="es-ES"/>
+        </w:rPr>
+        <w:t xml:space="preserve"> de problemas que usan </w:t>
+      </w:r>
+      <w:proofErr w:type="gramStart"/>
+      <w:r>
+        <w:rPr>
+          <w:rFonts w:ascii="Times New Roman" w:hAnsi="Times New Roman" w:cs="Times New Roman"/>
+          <w:b/>
+          <w:bCs/>
+          <w:sz w:val="24"/>
+          <w:szCs w:val="24"/>
+          <w:lang w:val="es-ES"/>
+        </w:rPr>
+        <w:t>recursividad .</w:t>
+      </w:r>
+      <w:proofErr w:type="gramEnd"/>
+    </w:p>
+    <w:p>
+      <w:pPr>
+        <w:spacing w:line="360" w:lineRule="auto"/>
+        <w:jc w:val="both"/>
+        <w:rPr>
+          <w:rFonts w:ascii="Times New Roman" w:hAnsi="Times New Roman" w:cs="Times New Roman"/>
+          <w:b/>
+          <w:bCs/>
+          <w:sz w:val="24"/>
+          <w:szCs w:val="24"/>
+          <w:lang w:val="es-ES"/>
+        </w:rPr>
+      </w:pPr>
+    </w:p>
+    <w:p>
+      <w:pPr>
+        <w:spacing w:line="360" w:lineRule="auto"/>
+        <w:jc w:val="both"/>
+        <w:rPr>
+          <w:rFonts w:ascii="Times New Roman" w:hAnsi="Times New Roman" w:cs="Times New Roman"/>
+          <w:b/>
+          <w:bCs/>
+          <w:sz w:val="24"/>
+          <w:szCs w:val="24"/>
+          <w:lang w:val="es-ES"/>
+        </w:rPr>
+      </w:pPr>
+    </w:p>
+    <w:p>
+      <w:pPr>
+        <w:spacing w:line="360" w:lineRule="auto"/>
+        <w:jc w:val="both"/>
+        <w:rPr>
+          <w:rFonts w:ascii="Times New Roman" w:hAnsi="Times New Roman" w:cs="Times New Roman"/>
+          <w:b/>
+          <w:bCs/>
+          <w:sz w:val="24"/>
+          <w:szCs w:val="24"/>
+          <w:lang w:val="es-ES"/>
+        </w:rPr>
+      </w:pPr>
+    </w:p>
+    <w:p>
+      <w:pPr>
+        <w:spacing w:line="360" w:lineRule="auto"/>
+        <w:jc w:val="both"/>
+        <w:rPr>
+          <w:rFonts w:ascii="Times New Roman" w:hAnsi="Times New Roman" w:cs="Times New Roman"/>
+          <w:b/>
+          <w:bCs/>
+          <w:sz w:val="24"/>
+          <w:szCs w:val="24"/>
+          <w:lang w:val="es-ES"/>
+        </w:rPr>
+      </w:pPr>
+    </w:p>
+    <w:p>
+      <w:pPr>
+        <w:spacing w:line="360" w:lineRule="auto"/>
+        <w:jc w:val="both"/>
+        <w:rPr>
+          <w:rFonts w:ascii="Times New Roman" w:hAnsi="Times New Roman" w:cs="Times New Roman"/>
+          <w:b/>
+          <w:bCs/>
+          <w:sz w:val="24"/>
+          <w:szCs w:val="24"/>
+          <w:lang w:val="es-ES"/>
+        </w:rPr>
+      </w:pPr>
+    </w:p>
+    <w:p>
+      <w:pPr>
+        <w:spacing w:line="360" w:lineRule="auto"/>
+        <w:jc w:val="both"/>
+        <w:rPr>
+          <w:rFonts w:ascii="Times New Roman" w:hAnsi="Times New Roman" w:cs="Times New Roman"/>
+          <w:b/>
+          <w:bCs/>
+          <w:sz w:val="24"/>
+          <w:szCs w:val="24"/>
+          <w:lang w:val="es-ES"/>
+        </w:rPr>
+      </w:pPr>
+    </w:p>
+    <w:p>
+      <w:pPr>
+        <w:pStyle w:val="Prrafodelista"/>
+        <w:numPr>
+          <w:ilvl w:val="0"/>
+          <w:numId w:val="4"/>
+        </w:numPr>
+        <w:spacing w:line="360" w:lineRule="auto"/>
+        <w:jc w:val="both"/>
+        <w:rPr>
+          <w:rFonts w:ascii="Times New Roman" w:hAnsi="Times New Roman" w:cs="Times New Roman"/>
+          <w:b/>
+          <w:bCs/>
+          <w:sz w:val="24"/>
+          <w:szCs w:val="24"/>
+          <w:lang w:val="es-ES"/>
+        </w:rPr>
+      </w:pPr>
+      <w:r>
+        <w:rPr>
+          <w:rFonts w:ascii="Times New Roman" w:hAnsi="Times New Roman" w:cs="Times New Roman"/>
+          <w:b/>
+          <w:bCs/>
+          <w:sz w:val="24"/>
+          <w:szCs w:val="24"/>
+          <w:lang w:val="es-ES"/>
+        </w:rPr>
+        <w:t xml:space="preserve">Divide y </w:t>
+      </w:r>
+      <w:proofErr w:type="spellStart"/>
+      <w:r>
+        <w:rPr>
+          <w:rFonts w:ascii="Times New Roman" w:hAnsi="Times New Roman" w:cs="Times New Roman"/>
+          <w:b/>
+          <w:bCs/>
+          <w:sz w:val="24"/>
+          <w:szCs w:val="24"/>
+          <w:lang w:val="es-ES"/>
+        </w:rPr>
+        <w:t>venceras</w:t>
+      </w:r>
+      <w:proofErr w:type="spellEnd"/>
+      <w:r>
+        <w:rPr>
+          <w:rFonts w:ascii="Times New Roman" w:hAnsi="Times New Roman" w:cs="Times New Roman"/>
+          <w:b/>
+          <w:bCs/>
+          <w:sz w:val="24"/>
+          <w:szCs w:val="24"/>
+          <w:lang w:val="es-ES"/>
+        </w:rPr>
+        <w:t>.</w:t>
+      </w:r>
+    </w:p>
+    <w:p>
+      <w:pPr>
+        <w:pStyle w:val="Prrafodelista"/>
+        <w:spacing w:line="360" w:lineRule="auto"/>
+        <w:ind w:left="1068"/>
+        <w:jc w:val="both"/>
+        <w:rPr>
+          <w:rFonts w:ascii="Times New Roman" w:hAnsi="Times New Roman" w:cs="Times New Roman"/>
+          <w:b/>
+          <w:bCs/>
+          <w:sz w:val="24"/>
+          <w:szCs w:val="24"/>
+          <w:lang w:val="es-ES"/>
+        </w:rPr>
+      </w:pPr>
+    </w:p>
+    <w:p>
+      <w:pPr>
+        <w:spacing w:line="360" w:lineRule="auto"/>
+        <w:ind w:firstLine="708"/>
+        <w:jc w:val="both"/>
+        <w:rPr>
+          <w:rFonts w:ascii="Times New Roman" w:hAnsi="Times New Roman" w:cs="Times New Roman"/>
+          <w:b/>
+          <w:bCs/>
+          <w:sz w:val="24"/>
+          <w:szCs w:val="24"/>
+          <w:lang w:val="es-ES"/>
+        </w:rPr>
+      </w:pPr>
+    </w:p>
+    <w:p>
+      <w:pPr>
+        <w:spacing w:line="360" w:lineRule="auto"/>
+        <w:ind w:firstLine="708"/>
+        <w:jc w:val="both"/>
+        <w:rPr>
+          <w:rFonts w:ascii="Times New Roman" w:hAnsi="Times New Roman" w:cs="Times New Roman"/>
+          <w:b/>
+          <w:bCs/>
+          <w:sz w:val="24"/>
+          <w:szCs w:val="24"/>
+          <w:lang w:val="es-ES"/>
+        </w:rPr>
+      </w:pPr>
+    </w:p>
+    <w:p>
+      <w:pPr>
+        <w:spacing w:line="360" w:lineRule="auto"/>
+        <w:ind w:firstLine="708"/>
+        <w:jc w:val="both"/>
+        <w:rPr>
+          <w:rFonts w:ascii="Times New Roman" w:hAnsi="Times New Roman" w:cs="Times New Roman"/>
+          <w:b/>
+          <w:bCs/>
+          <w:sz w:val="24"/>
+          <w:szCs w:val="24"/>
+          <w:lang w:val="es-ES"/>
+        </w:rPr>
+      </w:pPr>
+    </w:p>
+    <w:p>
+      <w:pPr>
+        <w:spacing w:line="360" w:lineRule="auto"/>
+        <w:ind w:firstLine="708"/>
+        <w:jc w:val="both"/>
+        <w:rPr>
+          <w:rFonts w:ascii="Times New Roman" w:hAnsi="Times New Roman" w:cs="Times New Roman"/>
+          <w:b/>
+          <w:bCs/>
+          <w:sz w:val="24"/>
+          <w:szCs w:val="24"/>
+          <w:lang w:val="es-ES"/>
+        </w:rPr>
+      </w:pPr>
+    </w:p>
+    <w:p>
+      <w:pPr>
+        <w:spacing w:line="360" w:lineRule="auto"/>
+        <w:ind w:firstLine="708"/>
+        <w:jc w:val="both"/>
+        <w:rPr>
+          <w:rFonts w:ascii="Times New Roman" w:hAnsi="Times New Roman" w:cs="Times New Roman"/>
+          <w:b/>
+          <w:bCs/>
+          <w:sz w:val="24"/>
+          <w:szCs w:val="24"/>
+          <w:lang w:val="es-ES"/>
+        </w:rPr>
+      </w:pPr>
+    </w:p>
+    <w:p>
+      <w:pPr>
+        <w:spacing w:line="360" w:lineRule="auto"/>
+        <w:ind w:firstLine="708"/>
+        <w:jc w:val="both"/>
+        <w:rPr>
+          <w:rFonts w:ascii="Times New Roman" w:hAnsi="Times New Roman" w:cs="Times New Roman"/>
+          <w:b/>
+          <w:bCs/>
+          <w:sz w:val="24"/>
+          <w:szCs w:val="24"/>
+          <w:lang w:val="es-ES"/>
+        </w:rPr>
+      </w:pPr>
+    </w:p>
+    <w:p>
+      <w:pPr>
+        <w:spacing w:line="360" w:lineRule="auto"/>
+        <w:ind w:firstLine="708"/>
+        <w:jc w:val="both"/>
+        <w:rPr>
+          <w:rFonts w:ascii="Times New Roman" w:hAnsi="Times New Roman" w:cs="Times New Roman"/>
+          <w:b/>
+          <w:bCs/>
+          <w:sz w:val="24"/>
+          <w:szCs w:val="24"/>
+          <w:lang w:val="es-ES"/>
+        </w:rPr>
+      </w:pPr>
+    </w:p>
+    <w:p>
+      <w:pPr>
+        <w:pStyle w:val="Prrafodelista"/>
+        <w:numPr>
+          <w:ilvl w:val="0"/>
+          <w:numId w:val="4"/>
+        </w:numPr>
+        <w:spacing w:line="360" w:lineRule="auto"/>
+        <w:jc w:val="both"/>
+        <w:rPr>
+          <w:rFonts w:ascii="Times New Roman" w:hAnsi="Times New Roman" w:cs="Times New Roman"/>
+          <w:b/>
+          <w:bCs/>
+          <w:sz w:val="24"/>
+          <w:szCs w:val="24"/>
+          <w:lang w:val="es-ES"/>
+        </w:rPr>
+      </w:pPr>
+      <w:proofErr w:type="spellStart"/>
+      <w:r>
+        <w:rPr>
+          <w:rFonts w:ascii="Times New Roman" w:hAnsi="Times New Roman" w:cs="Times New Roman"/>
+          <w:b/>
+          <w:bCs/>
+          <w:sz w:val="24"/>
+          <w:szCs w:val="24"/>
+          <w:lang w:val="es-ES"/>
+        </w:rPr>
+        <w:t>Backtracking</w:t>
+      </w:r>
+      <w:proofErr w:type="spellEnd"/>
+      <w:r>
+        <w:rPr>
+          <w:rFonts w:ascii="Times New Roman" w:hAnsi="Times New Roman" w:cs="Times New Roman"/>
+          <w:b/>
+          <w:bCs/>
+          <w:sz w:val="24"/>
+          <w:szCs w:val="24"/>
+          <w:lang w:val="es-ES"/>
+        </w:rPr>
+        <w:t>(retroceso).</w:t>
+      </w:r>
+    </w:p>
+    <w:p>
+      <w:pPr>
+        <w:pStyle w:val="Prrafodelista"/>
+        <w:spacing w:line="360" w:lineRule="auto"/>
+        <w:ind w:left="1068"/>
+        <w:jc w:val="both"/>
+        <w:rPr>
+          <w:rFonts w:ascii="Times New Roman" w:hAnsi="Times New Roman" w:cs="Times New Roman"/>
+          <w:b/>
+          <w:bCs/>
+          <w:sz w:val="24"/>
+          <w:szCs w:val="24"/>
+          <w:lang w:val="es-ES"/>
+        </w:rPr>
+      </w:pPr>
+    </w:p>
+    <w:p>
+      <w:pPr>
+        <w:pStyle w:val="Prrafodelista"/>
+        <w:spacing w:line="360" w:lineRule="auto"/>
+        <w:ind w:left="1068"/>
+        <w:jc w:val="both"/>
+        <w:rPr>
+          <w:rFonts w:ascii="Times New Roman" w:hAnsi="Times New Roman" w:cs="Times New Roman"/>
+          <w:b/>
+          <w:bCs/>
+          <w:sz w:val="24"/>
+          <w:szCs w:val="24"/>
+          <w:lang w:val="es-ES"/>
+        </w:rPr>
+      </w:pPr>
+    </w:p>
+    <w:p>
+      <w:pPr>
+        <w:pStyle w:val="Prrafodelista"/>
+        <w:spacing w:line="360" w:lineRule="auto"/>
+        <w:ind w:left="1068"/>
+        <w:jc w:val="both"/>
+        <w:rPr>
+          <w:rFonts w:ascii="Times New Roman" w:hAnsi="Times New Roman" w:cs="Times New Roman"/>
+          <w:b/>
+          <w:bCs/>
+          <w:sz w:val="24"/>
+          <w:szCs w:val="24"/>
+          <w:lang w:val="es-ES"/>
+        </w:rPr>
+      </w:pPr>
+    </w:p>
+    <w:p>
+      <w:pPr>
+        <w:pStyle w:val="Prrafodelista"/>
+        <w:spacing w:line="360" w:lineRule="auto"/>
+        <w:ind w:left="1068"/>
+        <w:jc w:val="both"/>
+        <w:rPr>
+          <w:rFonts w:ascii="Times New Roman" w:hAnsi="Times New Roman" w:cs="Times New Roman"/>
+          <w:b/>
+          <w:bCs/>
+          <w:sz w:val="24"/>
+          <w:szCs w:val="24"/>
+          <w:lang w:val="es-ES"/>
+        </w:rPr>
+      </w:pPr>
+    </w:p>
+    <w:p>
+      <w:pPr>
+        <w:pStyle w:val="Prrafodelista"/>
+        <w:spacing w:line="360" w:lineRule="auto"/>
+        <w:ind w:left="1068"/>
+        <w:jc w:val="both"/>
+        <w:rPr>
+          <w:rFonts w:ascii="Times New Roman" w:hAnsi="Times New Roman" w:cs="Times New Roman"/>
+          <w:b/>
+          <w:bCs/>
+          <w:sz w:val="24"/>
+          <w:szCs w:val="24"/>
+          <w:lang w:val="es-ES"/>
+        </w:rPr>
+      </w:pPr>
+    </w:p>
+    <w:p>
+      <w:pPr>
+        <w:pStyle w:val="Prrafodelista"/>
+        <w:spacing w:line="360" w:lineRule="auto"/>
+        <w:ind w:left="1068"/>
+        <w:jc w:val="both"/>
+        <w:rPr>
+          <w:rFonts w:ascii="Times New Roman" w:hAnsi="Times New Roman" w:cs="Times New Roman"/>
+          <w:b/>
+          <w:bCs/>
+          <w:sz w:val="24"/>
+          <w:szCs w:val="24"/>
+          <w:lang w:val="es-ES"/>
+        </w:rPr>
+      </w:pPr>
+    </w:p>
+    <w:p>
+      <w:pPr>
+        <w:pStyle w:val="Prrafodelista"/>
+        <w:spacing w:line="360" w:lineRule="auto"/>
+        <w:ind w:left="1068"/>
+        <w:jc w:val="both"/>
+        <w:rPr>
+          <w:rFonts w:ascii="Times New Roman" w:hAnsi="Times New Roman" w:cs="Times New Roman"/>
+          <w:b/>
+          <w:bCs/>
+          <w:sz w:val="24"/>
+          <w:szCs w:val="24"/>
+          <w:lang w:val="es-ES"/>
+        </w:rPr>
+      </w:pPr>
+    </w:p>
+    <w:p>
+      <w:pPr>
+        <w:pStyle w:val="Prrafodelista"/>
+        <w:spacing w:line="360" w:lineRule="auto"/>
+        <w:ind w:left="1068"/>
+        <w:jc w:val="both"/>
+        <w:rPr>
+          <w:rFonts w:ascii="Times New Roman" w:hAnsi="Times New Roman" w:cs="Times New Roman"/>
+          <w:b/>
+          <w:bCs/>
+          <w:sz w:val="24"/>
+          <w:szCs w:val="24"/>
+          <w:lang w:val="es-ES"/>
+        </w:rPr>
+      </w:pPr>
+    </w:p>
+    <w:p>
+      <w:pPr>
+        <w:pStyle w:val="Prrafodelista"/>
+        <w:spacing w:line="360" w:lineRule="auto"/>
+        <w:ind w:left="1068"/>
+        <w:jc w:val="both"/>
+        <w:rPr>
+          <w:rFonts w:ascii="Times New Roman" w:hAnsi="Times New Roman" w:cs="Times New Roman"/>
+          <w:b/>
+          <w:bCs/>
+          <w:sz w:val="24"/>
+          <w:szCs w:val="24"/>
+          <w:lang w:val="es-ES"/>
+        </w:rPr>
+      </w:pPr>
+    </w:p>
+    <w:p>
+      <w:pPr>
+        <w:pStyle w:val="Prrafodelista"/>
+        <w:spacing w:line="360" w:lineRule="auto"/>
+        <w:ind w:left="1068"/>
+        <w:jc w:val="both"/>
+        <w:rPr>
+          <w:rFonts w:ascii="Times New Roman" w:hAnsi="Times New Roman" w:cs="Times New Roman"/>
+          <w:b/>
+          <w:bCs/>
+          <w:sz w:val="24"/>
+          <w:szCs w:val="24"/>
+          <w:lang w:val="es-ES"/>
+        </w:rPr>
+      </w:pPr>
+    </w:p>
+    <w:p>
+      <w:pPr>
+        <w:pStyle w:val="Prrafodelista"/>
+        <w:spacing w:line="360" w:lineRule="auto"/>
+        <w:ind w:left="1068"/>
+        <w:jc w:val="both"/>
+        <w:rPr>
+          <w:rFonts w:ascii="Times New Roman" w:hAnsi="Times New Roman" w:cs="Times New Roman"/>
+          <w:b/>
+          <w:bCs/>
+          <w:sz w:val="24"/>
+          <w:szCs w:val="24"/>
+          <w:lang w:val="es-ES"/>
+        </w:rPr>
+      </w:pPr>
+    </w:p>
+    <w:p>
+      <w:pPr>
+        <w:pStyle w:val="Prrafodelista"/>
+        <w:spacing w:line="360" w:lineRule="auto"/>
+        <w:ind w:left="1068"/>
+        <w:jc w:val="both"/>
+        <w:rPr>
+          <w:rFonts w:ascii="Times New Roman" w:hAnsi="Times New Roman" w:cs="Times New Roman"/>
+          <w:b/>
+          <w:bCs/>
+          <w:sz w:val="24"/>
+          <w:szCs w:val="24"/>
+          <w:lang w:val="es-ES"/>
+        </w:rPr>
+      </w:pPr>
+    </w:p>
+    <w:p>
+      <w:pPr>
+        <w:pStyle w:val="Prrafodelista"/>
+        <w:spacing w:line="360" w:lineRule="auto"/>
+        <w:ind w:left="1068"/>
+        <w:jc w:val="both"/>
+        <w:rPr>
+          <w:rFonts w:ascii="Times New Roman" w:hAnsi="Times New Roman" w:cs="Times New Roman"/>
+          <w:b/>
+          <w:bCs/>
+          <w:sz w:val="24"/>
+          <w:szCs w:val="24"/>
+          <w:lang w:val="es-ES"/>
+        </w:rPr>
+      </w:pPr>
+    </w:p>
+    <w:p>
+      <w:pPr>
+        <w:pStyle w:val="Prrafodelista"/>
+        <w:spacing w:line="360" w:lineRule="auto"/>
+        <w:ind w:left="1068"/>
+        <w:jc w:val="both"/>
+        <w:rPr>
+          <w:rFonts w:ascii="Times New Roman" w:hAnsi="Times New Roman" w:cs="Times New Roman"/>
+          <w:b/>
+          <w:bCs/>
+          <w:sz w:val="24"/>
+          <w:szCs w:val="24"/>
+          <w:lang w:val="es-ES"/>
+        </w:rPr>
+      </w:pPr>
+    </w:p>
+    <w:p>
+      <w:pPr>
+        <w:pStyle w:val="Prrafodelista"/>
+        <w:spacing w:line="360" w:lineRule="auto"/>
+        <w:ind w:left="1068"/>
+        <w:jc w:val="both"/>
+        <w:rPr>
+          <w:rFonts w:ascii="Times New Roman" w:hAnsi="Times New Roman" w:cs="Times New Roman"/>
+          <w:b/>
+          <w:bCs/>
+          <w:sz w:val="24"/>
+          <w:szCs w:val="24"/>
+          <w:lang w:val="es-ES"/>
+        </w:rPr>
+      </w:pPr>
+    </w:p>
+    <w:p>
+      <w:pPr>
+        <w:pStyle w:val="Prrafodelista"/>
+        <w:spacing w:line="360" w:lineRule="auto"/>
+        <w:ind w:left="1068"/>
+        <w:jc w:val="both"/>
+        <w:rPr>
+          <w:rFonts w:ascii="Times New Roman" w:hAnsi="Times New Roman" w:cs="Times New Roman"/>
+          <w:b/>
+          <w:bCs/>
+          <w:sz w:val="24"/>
+          <w:szCs w:val="24"/>
+          <w:lang w:val="es-ES"/>
+        </w:rPr>
+      </w:pPr>
+    </w:p>
+    <w:p>
+      <w:pPr>
+        <w:pStyle w:val="Prrafodelista"/>
+        <w:spacing w:line="360" w:lineRule="auto"/>
+        <w:ind w:left="1068"/>
+        <w:jc w:val="both"/>
+        <w:rPr>
+          <w:rFonts w:ascii="Times New Roman" w:hAnsi="Times New Roman" w:cs="Times New Roman"/>
+          <w:b/>
+          <w:bCs/>
+          <w:sz w:val="24"/>
+          <w:szCs w:val="24"/>
+          <w:lang w:val="es-ES"/>
+        </w:rPr>
+      </w:pPr>
+    </w:p>
+    <w:p>
+      <w:pPr>
+        <w:spacing w:line="360" w:lineRule="auto"/>
+        <w:jc w:val="both"/>
+        <w:rPr>
+          <w:rFonts w:ascii="Times New Roman" w:hAnsi="Times New Roman" w:cs="Times New Roman"/>
+          <w:sz w:val="24"/>
+          <w:szCs w:val="24"/>
+          <w:lang w:val="es-ES"/>
+        </w:rPr>
+      </w:pPr>
+    </w:p>
+    <w:p>
+      <w:pPr>
         <w:spacing w:line="360" w:lineRule="auto"/>
         <w:jc w:val="both"/>
         <w:rPr>
@@ -5781,19 +6888,1337 @@
         <w:jc w:val="both"/>
         <w:rPr>
           <w:rFonts w:ascii="Times New Roman" w:hAnsi="Times New Roman" w:cs="Times New Roman"/>
-          <w:sz w:val="24"/>
-          <w:szCs w:val="24"/>
-          <w:lang w:val="en-US"/>
+          <w:b/>
+          <w:bCs/>
+          <w:sz w:val="24"/>
+          <w:szCs w:val="24"/>
+          <w:u w:val="single"/>
+          <w:lang w:val="es-ES"/>
         </w:rPr>
       </w:pPr>
       <w:r>
         <w:rPr>
           <w:rFonts w:ascii="Times New Roman" w:hAnsi="Times New Roman" w:cs="Times New Roman"/>
-          <w:sz w:val="24"/>
-          <w:szCs w:val="24"/>
-          <w:lang w:val="en-US"/>
-        </w:rPr>
-        <w:t>#include &lt;iostream&gt;</w:t>
+          <w:noProof/>
+        </w:rPr>
+        <mc:AlternateContent>
+          <mc:Choice Requires="wps">
+            <w:drawing>
+              <wp:inline distT="0" distB="0" distL="0" distR="0" wp14:anchorId="5E50167D" wp14:editId="74EC5015">
+                <wp:extent cx="4856672" cy="5838825"/>
+                <wp:effectExtent l="0" t="0" r="20320" b="28575"/>
+                <wp:docPr id="1011652270" name="Rectángulo 1"/>
+                <wp:cNvGraphicFramePr/>
+                <a:graphic xmlns:a="http://schemas.openxmlformats.org/drawingml/2006/main">
+                  <a:graphicData uri="http://schemas.microsoft.com/office/word/2010/wordprocessingShape">
+                    <wps:wsp>
+                      <wps:cNvSpPr/>
+                      <wps:spPr>
+                        <a:xfrm>
+                          <a:off x="0" y="0"/>
+                          <a:ext cx="4856672" cy="5838825"/>
+                        </a:xfrm>
+                        <a:prstGeom prst="rect">
+                          <a:avLst/>
+                        </a:prstGeom>
+                        <a:solidFill>
+                          <a:schemeClr val="accent3">
+                            <a:lumMod val="20000"/>
+                            <a:lumOff val="80000"/>
+                          </a:schemeClr>
+                        </a:solidFill>
+                        <a:ln>
+                          <a:solidFill>
+                            <a:schemeClr val="accent1">
+                              <a:lumMod val="50000"/>
+                            </a:schemeClr>
+                          </a:solidFill>
+                        </a:ln>
+                      </wps:spPr>
+                      <wps:style>
+                        <a:lnRef idx="2">
+                          <a:schemeClr val="accent6"/>
+                        </a:lnRef>
+                        <a:fillRef idx="1">
+                          <a:schemeClr val="lt1"/>
+                        </a:fillRef>
+                        <a:effectRef idx="0">
+                          <a:schemeClr val="accent6"/>
+                        </a:effectRef>
+                        <a:fontRef idx="minor">
+                          <a:schemeClr val="dk1"/>
+                        </a:fontRef>
+                      </wps:style>
+                      <wps:txbx>
+                        <w:txbxContent>
+                          <w:p>
+                            <w:pPr>
+                              <w:spacing w:line="360" w:lineRule="auto"/>
+                              <w:jc w:val="both"/>
+                              <w:rPr>
+                                <w:rFonts w:ascii="Times New Roman" w:hAnsi="Times New Roman" w:cs="Times New Roman"/>
+                                <w:color w:val="2F5496" w:themeColor="accent1" w:themeShade="BF"/>
+                                <w:sz w:val="24"/>
+                                <w:szCs w:val="24"/>
+                                <w:lang w:val="en-US"/>
+                              </w:rPr>
+                            </w:pPr>
+                            <w:r>
+                              <w:rPr>
+                                <w:rFonts w:ascii="Times New Roman" w:hAnsi="Times New Roman" w:cs="Times New Roman"/>
+                                <w:color w:val="2F5496" w:themeColor="accent1" w:themeShade="BF"/>
+                                <w:sz w:val="24"/>
+                                <w:szCs w:val="24"/>
+                                <w:lang w:val="en-US"/>
+                              </w:rPr>
+                              <w:t>#include &lt;iostream&gt;</w:t>
+                            </w:r>
+                          </w:p>
+                          <w:p>
+                            <w:pPr>
+                              <w:spacing w:line="360" w:lineRule="auto"/>
+                              <w:jc w:val="both"/>
+                              <w:rPr>
+                                <w:rFonts w:ascii="Times New Roman" w:hAnsi="Times New Roman" w:cs="Times New Roman"/>
+                                <w:color w:val="2F5496" w:themeColor="accent1" w:themeShade="BF"/>
+                                <w:sz w:val="24"/>
+                                <w:szCs w:val="24"/>
+                                <w:lang w:val="en-US"/>
+                              </w:rPr>
+                            </w:pPr>
+                            <w:r>
+                              <w:rPr>
+                                <w:rFonts w:ascii="Times New Roman" w:hAnsi="Times New Roman" w:cs="Times New Roman"/>
+                                <w:color w:val="2F5496" w:themeColor="accent1" w:themeShade="BF"/>
+                                <w:sz w:val="24"/>
+                                <w:szCs w:val="24"/>
+                                <w:lang w:val="en-US"/>
+                              </w:rPr>
+                              <w:t xml:space="preserve">using namespace </w:t>
+                            </w:r>
+                            <w:proofErr w:type="gramStart"/>
+                            <w:r>
+                              <w:rPr>
+                                <w:rFonts w:ascii="Times New Roman" w:hAnsi="Times New Roman" w:cs="Times New Roman"/>
+                                <w:color w:val="2F5496" w:themeColor="accent1" w:themeShade="BF"/>
+                                <w:sz w:val="24"/>
+                                <w:szCs w:val="24"/>
+                                <w:lang w:val="en-US"/>
+                              </w:rPr>
+                              <w:t>std;</w:t>
+                            </w:r>
+                            <w:proofErr w:type="gramEnd"/>
+                          </w:p>
+                          <w:p>
+                            <w:pPr>
+                              <w:spacing w:line="360" w:lineRule="auto"/>
+                              <w:jc w:val="both"/>
+                              <w:rPr>
+                                <w:rFonts w:ascii="Times New Roman" w:hAnsi="Times New Roman" w:cs="Times New Roman"/>
+                                <w:color w:val="2F5496" w:themeColor="accent1" w:themeShade="BF"/>
+                                <w:sz w:val="24"/>
+                                <w:szCs w:val="24"/>
+                                <w:lang w:val="en-US"/>
+                              </w:rPr>
+                            </w:pPr>
+                            <w:r>
+                              <w:rPr>
+                                <w:rFonts w:ascii="Times New Roman" w:hAnsi="Times New Roman" w:cs="Times New Roman"/>
+                                <w:color w:val="2F5496" w:themeColor="accent1" w:themeShade="BF"/>
+                                <w:sz w:val="24"/>
+                                <w:szCs w:val="24"/>
+                                <w:lang w:val="en-US"/>
+                              </w:rPr>
+                              <w:t xml:space="preserve">double </w:t>
+                            </w:r>
+                            <w:proofErr w:type="spellStart"/>
+                            <w:r>
+                              <w:rPr>
+                                <w:rFonts w:ascii="Times New Roman" w:hAnsi="Times New Roman" w:cs="Times New Roman"/>
+                                <w:color w:val="2F5496" w:themeColor="accent1" w:themeShade="BF"/>
+                                <w:sz w:val="24"/>
+                                <w:szCs w:val="24"/>
+                                <w:lang w:val="en-US"/>
+                              </w:rPr>
+                              <w:t>sumaimpares</w:t>
+                            </w:r>
+                            <w:proofErr w:type="spellEnd"/>
+                            <w:r>
+                              <w:rPr>
+                                <w:rFonts w:ascii="Times New Roman" w:hAnsi="Times New Roman" w:cs="Times New Roman"/>
+                                <w:color w:val="2F5496" w:themeColor="accent1" w:themeShade="BF"/>
+                                <w:sz w:val="24"/>
+                                <w:szCs w:val="24"/>
+                                <w:lang w:val="en-US"/>
+                              </w:rPr>
+                              <w:t>(int</w:t>
+                            </w:r>
+                            <w:proofErr w:type="gramStart"/>
+                            <w:r>
+                              <w:rPr>
+                                <w:rFonts w:ascii="Times New Roman" w:hAnsi="Times New Roman" w:cs="Times New Roman"/>
+                                <w:color w:val="2F5496" w:themeColor="accent1" w:themeShade="BF"/>
+                                <w:sz w:val="24"/>
+                                <w:szCs w:val="24"/>
+                                <w:lang w:val="en-US"/>
+                              </w:rPr>
+                              <w:t>);</w:t>
+                            </w:r>
+                            <w:proofErr w:type="gramEnd"/>
+                          </w:p>
+                          <w:p>
+                            <w:pPr>
+                              <w:spacing w:line="360" w:lineRule="auto"/>
+                              <w:jc w:val="both"/>
+                              <w:rPr>
+                                <w:rFonts w:ascii="Times New Roman" w:hAnsi="Times New Roman" w:cs="Times New Roman"/>
+                                <w:color w:val="2F5496" w:themeColor="accent1" w:themeShade="BF"/>
+                                <w:sz w:val="24"/>
+                                <w:szCs w:val="24"/>
+                                <w:lang w:val="en-US"/>
+                              </w:rPr>
+                            </w:pPr>
+                            <w:r>
+                              <w:rPr>
+                                <w:rFonts w:ascii="Times New Roman" w:hAnsi="Times New Roman" w:cs="Times New Roman"/>
+                                <w:color w:val="2F5496" w:themeColor="accent1" w:themeShade="BF"/>
+                                <w:sz w:val="24"/>
+                                <w:szCs w:val="24"/>
+                                <w:lang w:val="en-US"/>
+                              </w:rPr>
+                              <w:t>int main () {</w:t>
+                            </w:r>
+                          </w:p>
+                          <w:p>
+                            <w:pPr>
+                              <w:spacing w:line="360" w:lineRule="auto"/>
+                              <w:jc w:val="both"/>
+                              <w:rPr>
+                                <w:rFonts w:ascii="Times New Roman" w:hAnsi="Times New Roman" w:cs="Times New Roman"/>
+                                <w:color w:val="2F5496" w:themeColor="accent1" w:themeShade="BF"/>
+                                <w:sz w:val="24"/>
+                                <w:szCs w:val="24"/>
+                                <w:lang w:val="es-ES"/>
+                              </w:rPr>
+                            </w:pPr>
+                            <w:r>
+                              <w:rPr>
+                                <w:rFonts w:ascii="Times New Roman" w:hAnsi="Times New Roman" w:cs="Times New Roman"/>
+                                <w:color w:val="2F5496" w:themeColor="accent1" w:themeShade="BF"/>
+                                <w:sz w:val="24"/>
+                                <w:szCs w:val="24"/>
+                                <w:lang w:val="en-US"/>
+                              </w:rPr>
+                              <w:t xml:space="preserve">    </w:t>
+                            </w:r>
+                            <w:proofErr w:type="spellStart"/>
+                            <w:r>
+                              <w:rPr>
+                                <w:rFonts w:ascii="Times New Roman" w:hAnsi="Times New Roman" w:cs="Times New Roman"/>
+                                <w:color w:val="2F5496" w:themeColor="accent1" w:themeShade="BF"/>
+                                <w:sz w:val="24"/>
+                                <w:szCs w:val="24"/>
+                                <w:lang w:val="es-ES"/>
+                              </w:rPr>
+                              <w:t>int</w:t>
+                            </w:r>
+                            <w:proofErr w:type="spellEnd"/>
+                            <w:r>
+                              <w:rPr>
+                                <w:rFonts w:ascii="Times New Roman" w:hAnsi="Times New Roman" w:cs="Times New Roman"/>
+                                <w:color w:val="2F5496" w:themeColor="accent1" w:themeShade="BF"/>
+                                <w:sz w:val="24"/>
+                                <w:szCs w:val="24"/>
+                                <w:lang w:val="es-ES"/>
+                              </w:rPr>
+                              <w:t xml:space="preserve"> n;</w:t>
+                            </w:r>
+                          </w:p>
+                          <w:p>
+                            <w:pPr>
+                              <w:spacing w:line="360" w:lineRule="auto"/>
+                              <w:jc w:val="both"/>
+                              <w:rPr>
+                                <w:rFonts w:ascii="Times New Roman" w:hAnsi="Times New Roman" w:cs="Times New Roman"/>
+                                <w:color w:val="2F5496" w:themeColor="accent1" w:themeShade="BF"/>
+                                <w:sz w:val="24"/>
+                                <w:szCs w:val="24"/>
+                                <w:lang w:val="es-ES"/>
+                              </w:rPr>
+                            </w:pPr>
+                            <w:r>
+                              <w:rPr>
+                                <w:rFonts w:ascii="Times New Roman" w:hAnsi="Times New Roman" w:cs="Times New Roman"/>
+                                <w:color w:val="2F5496" w:themeColor="accent1" w:themeShade="BF"/>
+                                <w:sz w:val="24"/>
+                                <w:szCs w:val="24"/>
+                                <w:lang w:val="es-ES"/>
+                              </w:rPr>
+                              <w:t xml:space="preserve">    </w:t>
+                            </w:r>
+                            <w:proofErr w:type="spellStart"/>
+                            <w:r>
+                              <w:rPr>
+                                <w:rFonts w:ascii="Times New Roman" w:hAnsi="Times New Roman" w:cs="Times New Roman"/>
+                                <w:color w:val="2F5496" w:themeColor="accent1" w:themeShade="BF"/>
+                                <w:sz w:val="24"/>
+                                <w:szCs w:val="24"/>
+                                <w:lang w:val="es-ES"/>
+                              </w:rPr>
+                              <w:t>cout</w:t>
+                            </w:r>
+                            <w:proofErr w:type="spellEnd"/>
+                            <w:r>
+                              <w:rPr>
+                                <w:rFonts w:ascii="Times New Roman" w:hAnsi="Times New Roman" w:cs="Times New Roman"/>
+                                <w:color w:val="2F5496" w:themeColor="accent1" w:themeShade="BF"/>
+                                <w:sz w:val="24"/>
+                                <w:szCs w:val="24"/>
+                                <w:lang w:val="es-ES"/>
+                              </w:rPr>
+                              <w:t xml:space="preserve"> &lt;&lt; "Escriba un numero entero positivo: \n";</w:t>
+                            </w:r>
+                          </w:p>
+                          <w:p>
+                            <w:pPr>
+                              <w:spacing w:line="360" w:lineRule="auto"/>
+                              <w:jc w:val="both"/>
+                              <w:rPr>
+                                <w:rFonts w:ascii="Times New Roman" w:hAnsi="Times New Roman" w:cs="Times New Roman"/>
+                                <w:color w:val="2F5496" w:themeColor="accent1" w:themeShade="BF"/>
+                                <w:sz w:val="24"/>
+                                <w:szCs w:val="24"/>
+                                <w:lang w:val="es-ES"/>
+                              </w:rPr>
+                            </w:pPr>
+                            <w:r>
+                              <w:rPr>
+                                <w:rFonts w:ascii="Times New Roman" w:hAnsi="Times New Roman" w:cs="Times New Roman"/>
+                                <w:color w:val="2F5496" w:themeColor="accent1" w:themeShade="BF"/>
+                                <w:sz w:val="24"/>
+                                <w:szCs w:val="24"/>
+                                <w:lang w:val="es-ES"/>
+                              </w:rPr>
+                              <w:t xml:space="preserve">    </w:t>
+                            </w:r>
+                            <w:proofErr w:type="spellStart"/>
+                            <w:r>
+                              <w:rPr>
+                                <w:rFonts w:ascii="Times New Roman" w:hAnsi="Times New Roman" w:cs="Times New Roman"/>
+                                <w:color w:val="2F5496" w:themeColor="accent1" w:themeShade="BF"/>
+                                <w:sz w:val="24"/>
+                                <w:szCs w:val="24"/>
+                                <w:lang w:val="es-ES"/>
+                              </w:rPr>
+                              <w:t>cin</w:t>
+                            </w:r>
+                            <w:proofErr w:type="spellEnd"/>
+                            <w:r>
+                              <w:rPr>
+                                <w:rFonts w:ascii="Times New Roman" w:hAnsi="Times New Roman" w:cs="Times New Roman"/>
+                                <w:color w:val="2F5496" w:themeColor="accent1" w:themeShade="BF"/>
+                                <w:sz w:val="24"/>
+                                <w:szCs w:val="24"/>
+                                <w:lang w:val="es-ES"/>
+                              </w:rPr>
+                              <w:t xml:space="preserve"> &gt;&gt; n;</w:t>
+                            </w:r>
+                          </w:p>
+                          <w:p>
+                            <w:pPr>
+                              <w:spacing w:line="360" w:lineRule="auto"/>
+                              <w:jc w:val="both"/>
+                              <w:rPr>
+                                <w:rFonts w:ascii="Times New Roman" w:hAnsi="Times New Roman" w:cs="Times New Roman"/>
+                                <w:color w:val="2F5496" w:themeColor="accent1" w:themeShade="BF"/>
+                                <w:sz w:val="24"/>
+                                <w:szCs w:val="24"/>
+                                <w:lang w:val="es-ES"/>
+                              </w:rPr>
+                            </w:pPr>
+                            <w:r>
+                              <w:rPr>
+                                <w:rFonts w:ascii="Times New Roman" w:hAnsi="Times New Roman" w:cs="Times New Roman"/>
+                                <w:color w:val="2F5496" w:themeColor="accent1" w:themeShade="BF"/>
+                                <w:sz w:val="24"/>
+                                <w:szCs w:val="24"/>
+                                <w:lang w:val="es-ES"/>
+                              </w:rPr>
+                              <w:t xml:space="preserve">    </w:t>
+                            </w:r>
+                            <w:proofErr w:type="spellStart"/>
+                            <w:r>
+                              <w:rPr>
+                                <w:rFonts w:ascii="Times New Roman" w:hAnsi="Times New Roman" w:cs="Times New Roman"/>
+                                <w:color w:val="2F5496" w:themeColor="accent1" w:themeShade="BF"/>
+                                <w:sz w:val="24"/>
+                                <w:szCs w:val="24"/>
+                                <w:lang w:val="es-ES"/>
+                              </w:rPr>
+                              <w:t>cout</w:t>
+                            </w:r>
+                            <w:proofErr w:type="spellEnd"/>
+                            <w:r>
+                              <w:rPr>
+                                <w:rFonts w:ascii="Times New Roman" w:hAnsi="Times New Roman" w:cs="Times New Roman"/>
+                                <w:color w:val="2F5496" w:themeColor="accent1" w:themeShade="BF"/>
+                                <w:sz w:val="24"/>
+                                <w:szCs w:val="24"/>
+                                <w:lang w:val="es-ES"/>
+                              </w:rPr>
+                              <w:t xml:space="preserve"> &lt;&lt; "Suma de los " &lt;&lt; n &lt;&lt; " primeros impares: " &lt;&lt; </w:t>
+                            </w:r>
+                            <w:proofErr w:type="spellStart"/>
+                            <w:r>
+                              <w:rPr>
+                                <w:rFonts w:ascii="Times New Roman" w:hAnsi="Times New Roman" w:cs="Times New Roman"/>
+                                <w:color w:val="2F5496" w:themeColor="accent1" w:themeShade="BF"/>
+                                <w:sz w:val="24"/>
+                                <w:szCs w:val="24"/>
+                                <w:lang w:val="es-ES"/>
+                              </w:rPr>
+                              <w:t>sumaimpares</w:t>
+                            </w:r>
+                            <w:proofErr w:type="spellEnd"/>
+                            <w:r>
+                              <w:rPr>
+                                <w:rFonts w:ascii="Times New Roman" w:hAnsi="Times New Roman" w:cs="Times New Roman"/>
+                                <w:color w:val="2F5496" w:themeColor="accent1" w:themeShade="BF"/>
+                                <w:sz w:val="24"/>
+                                <w:szCs w:val="24"/>
+                                <w:lang w:val="es-ES"/>
+                              </w:rPr>
+                              <w:t xml:space="preserve">(n) &lt;&lt; </w:t>
+                            </w:r>
+                            <w:proofErr w:type="spellStart"/>
+                            <w:r>
+                              <w:rPr>
+                                <w:rFonts w:ascii="Times New Roman" w:hAnsi="Times New Roman" w:cs="Times New Roman"/>
+                                <w:color w:val="2F5496" w:themeColor="accent1" w:themeShade="BF"/>
+                                <w:sz w:val="24"/>
+                                <w:szCs w:val="24"/>
+                                <w:lang w:val="es-ES"/>
+                              </w:rPr>
+                              <w:t>endl</w:t>
+                            </w:r>
+                            <w:proofErr w:type="spellEnd"/>
+                            <w:r>
+                              <w:rPr>
+                                <w:rFonts w:ascii="Times New Roman" w:hAnsi="Times New Roman" w:cs="Times New Roman"/>
+                                <w:color w:val="2F5496" w:themeColor="accent1" w:themeShade="BF"/>
+                                <w:sz w:val="24"/>
+                                <w:szCs w:val="24"/>
+                                <w:lang w:val="es-ES"/>
+                              </w:rPr>
+                              <w:t>;</w:t>
+                            </w:r>
+                          </w:p>
+                          <w:p>
+                            <w:pPr>
+                              <w:spacing w:line="360" w:lineRule="auto"/>
+                              <w:jc w:val="both"/>
+                              <w:rPr>
+                                <w:rFonts w:ascii="Times New Roman" w:hAnsi="Times New Roman" w:cs="Times New Roman"/>
+                                <w:color w:val="2F5496" w:themeColor="accent1" w:themeShade="BF"/>
+                                <w:sz w:val="24"/>
+                                <w:szCs w:val="24"/>
+                                <w:lang w:val="en-US"/>
+                              </w:rPr>
+                            </w:pPr>
+                            <w:r>
+                              <w:rPr>
+                                <w:rFonts w:ascii="Times New Roman" w:hAnsi="Times New Roman" w:cs="Times New Roman"/>
+                                <w:color w:val="2F5496" w:themeColor="accent1" w:themeShade="BF"/>
+                                <w:sz w:val="24"/>
+                                <w:szCs w:val="24"/>
+                                <w:lang w:val="es-ES"/>
+                              </w:rPr>
+                              <w:t xml:space="preserve">    </w:t>
+                            </w:r>
+                            <w:r>
+                              <w:rPr>
+                                <w:rFonts w:ascii="Times New Roman" w:hAnsi="Times New Roman" w:cs="Times New Roman"/>
+                                <w:color w:val="2F5496" w:themeColor="accent1" w:themeShade="BF"/>
+                                <w:sz w:val="24"/>
+                                <w:szCs w:val="24"/>
+                                <w:lang w:val="en-US"/>
+                              </w:rPr>
+                              <w:t xml:space="preserve">return </w:t>
+                            </w:r>
+                            <w:proofErr w:type="gramStart"/>
+                            <w:r>
+                              <w:rPr>
+                                <w:rFonts w:ascii="Times New Roman" w:hAnsi="Times New Roman" w:cs="Times New Roman"/>
+                                <w:color w:val="2F5496" w:themeColor="accent1" w:themeShade="BF"/>
+                                <w:sz w:val="24"/>
+                                <w:szCs w:val="24"/>
+                                <w:lang w:val="en-US"/>
+                              </w:rPr>
+                              <w:t>0;</w:t>
+                            </w:r>
+                            <w:proofErr w:type="gramEnd"/>
+                          </w:p>
+                          <w:p>
+                            <w:pPr>
+                              <w:spacing w:line="360" w:lineRule="auto"/>
+                              <w:jc w:val="both"/>
+                              <w:rPr>
+                                <w:rFonts w:ascii="Times New Roman" w:hAnsi="Times New Roman" w:cs="Times New Roman"/>
+                                <w:color w:val="2F5496" w:themeColor="accent1" w:themeShade="BF"/>
+                                <w:sz w:val="24"/>
+                                <w:szCs w:val="24"/>
+                                <w:lang w:val="en-US"/>
+                              </w:rPr>
+                            </w:pPr>
+                            <w:r>
+                              <w:rPr>
+                                <w:rFonts w:ascii="Times New Roman" w:hAnsi="Times New Roman" w:cs="Times New Roman"/>
+                                <w:color w:val="2F5496" w:themeColor="accent1" w:themeShade="BF"/>
+                                <w:sz w:val="24"/>
+                                <w:szCs w:val="24"/>
+                                <w:lang w:val="en-US"/>
+                              </w:rPr>
+                              <w:t>}</w:t>
+                            </w:r>
+                          </w:p>
+                          <w:p>
+                            <w:pPr>
+                              <w:spacing w:line="360" w:lineRule="auto"/>
+                              <w:jc w:val="both"/>
+                              <w:rPr>
+                                <w:rFonts w:ascii="Times New Roman" w:hAnsi="Times New Roman" w:cs="Times New Roman"/>
+                                <w:color w:val="2F5496" w:themeColor="accent1" w:themeShade="BF"/>
+                                <w:sz w:val="24"/>
+                                <w:szCs w:val="24"/>
+                                <w:lang w:val="en-US"/>
+                              </w:rPr>
+                            </w:pPr>
+                            <w:r>
+                              <w:rPr>
+                                <w:rFonts w:ascii="Times New Roman" w:hAnsi="Times New Roman" w:cs="Times New Roman"/>
+                                <w:color w:val="2F5496" w:themeColor="accent1" w:themeShade="BF"/>
+                                <w:sz w:val="24"/>
+                                <w:szCs w:val="24"/>
+                                <w:lang w:val="en-US"/>
+                              </w:rPr>
+                              <w:t xml:space="preserve">double </w:t>
+                            </w:r>
+                            <w:proofErr w:type="spellStart"/>
+                            <w:r>
+                              <w:rPr>
+                                <w:rFonts w:ascii="Times New Roman" w:hAnsi="Times New Roman" w:cs="Times New Roman"/>
+                                <w:color w:val="2F5496" w:themeColor="accent1" w:themeShade="BF"/>
+                                <w:sz w:val="24"/>
+                                <w:szCs w:val="24"/>
+                                <w:lang w:val="en-US"/>
+                              </w:rPr>
+                              <w:t>sumaimpares</w:t>
+                            </w:r>
+                            <w:proofErr w:type="spellEnd"/>
+                            <w:r>
+                              <w:rPr>
+                                <w:rFonts w:ascii="Times New Roman" w:hAnsi="Times New Roman" w:cs="Times New Roman"/>
+                                <w:color w:val="2F5496" w:themeColor="accent1" w:themeShade="BF"/>
+                                <w:sz w:val="24"/>
+                                <w:szCs w:val="24"/>
+                                <w:lang w:val="en-US"/>
+                              </w:rPr>
+                              <w:t>(int n) {</w:t>
+                            </w:r>
+                          </w:p>
+                          <w:p>
+                            <w:pPr>
+                              <w:spacing w:line="360" w:lineRule="auto"/>
+                              <w:jc w:val="both"/>
+                              <w:rPr>
+                                <w:rFonts w:ascii="Times New Roman" w:hAnsi="Times New Roman" w:cs="Times New Roman"/>
+                                <w:color w:val="2F5496" w:themeColor="accent1" w:themeShade="BF"/>
+                                <w:sz w:val="24"/>
+                                <w:szCs w:val="24"/>
+                                <w:lang w:val="en-US"/>
+                              </w:rPr>
+                            </w:pPr>
+                            <w:r>
+                              <w:rPr>
+                                <w:rFonts w:ascii="Times New Roman" w:hAnsi="Times New Roman" w:cs="Times New Roman"/>
+                                <w:color w:val="2F5496" w:themeColor="accent1" w:themeShade="BF"/>
+                                <w:sz w:val="24"/>
+                                <w:szCs w:val="24"/>
+                                <w:lang w:val="en-US"/>
+                              </w:rPr>
+                              <w:t xml:space="preserve">    if (n &lt;= 1)</w:t>
+                            </w:r>
+                          </w:p>
+                          <w:p>
+                            <w:pPr>
+                              <w:spacing w:line="360" w:lineRule="auto"/>
+                              <w:jc w:val="both"/>
+                              <w:rPr>
+                                <w:rFonts w:ascii="Times New Roman" w:hAnsi="Times New Roman" w:cs="Times New Roman"/>
+                                <w:color w:val="2F5496" w:themeColor="accent1" w:themeShade="BF"/>
+                                <w:sz w:val="24"/>
+                                <w:szCs w:val="24"/>
+                                <w:lang w:val="en-US"/>
+                              </w:rPr>
+                            </w:pPr>
+                            <w:r>
+                              <w:rPr>
+                                <w:rFonts w:ascii="Times New Roman" w:hAnsi="Times New Roman" w:cs="Times New Roman"/>
+                                <w:color w:val="2F5496" w:themeColor="accent1" w:themeShade="BF"/>
+                                <w:sz w:val="24"/>
+                                <w:szCs w:val="24"/>
+                                <w:lang w:val="en-US"/>
+                              </w:rPr>
+                              <w:t xml:space="preserve">        return </w:t>
+                            </w:r>
+                            <w:proofErr w:type="gramStart"/>
+                            <w:r>
+                              <w:rPr>
+                                <w:rFonts w:ascii="Times New Roman" w:hAnsi="Times New Roman" w:cs="Times New Roman"/>
+                                <w:color w:val="2F5496" w:themeColor="accent1" w:themeShade="BF"/>
+                                <w:sz w:val="24"/>
+                                <w:szCs w:val="24"/>
+                                <w:lang w:val="en-US"/>
+                              </w:rPr>
+                              <w:t>1.0;</w:t>
+                            </w:r>
+                            <w:proofErr w:type="gramEnd"/>
+                          </w:p>
+                          <w:p>
+                            <w:pPr>
+                              <w:spacing w:line="360" w:lineRule="auto"/>
+                              <w:jc w:val="both"/>
+                              <w:rPr>
+                                <w:rFonts w:ascii="Times New Roman" w:hAnsi="Times New Roman" w:cs="Times New Roman"/>
+                                <w:color w:val="2F5496" w:themeColor="accent1" w:themeShade="BF"/>
+                                <w:sz w:val="24"/>
+                                <w:szCs w:val="24"/>
+                                <w:lang w:val="en-US"/>
+                              </w:rPr>
+                            </w:pPr>
+                            <w:r>
+                              <w:rPr>
+                                <w:rFonts w:ascii="Times New Roman" w:hAnsi="Times New Roman" w:cs="Times New Roman"/>
+                                <w:color w:val="2F5496" w:themeColor="accent1" w:themeShade="BF"/>
+                                <w:sz w:val="24"/>
+                                <w:szCs w:val="24"/>
+                                <w:lang w:val="en-US"/>
+                              </w:rPr>
+                              <w:t xml:space="preserve">    return ((2 * n - 1) + </w:t>
+                            </w:r>
+                            <w:proofErr w:type="spellStart"/>
+                            <w:r>
+                              <w:rPr>
+                                <w:rFonts w:ascii="Times New Roman" w:hAnsi="Times New Roman" w:cs="Times New Roman"/>
+                                <w:color w:val="2F5496" w:themeColor="accent1" w:themeShade="BF"/>
+                                <w:sz w:val="24"/>
+                                <w:szCs w:val="24"/>
+                                <w:lang w:val="en-US"/>
+                              </w:rPr>
+                              <w:t>sumaimpares</w:t>
+                            </w:r>
+                            <w:proofErr w:type="spellEnd"/>
+                            <w:r>
+                              <w:rPr>
+                                <w:rFonts w:ascii="Times New Roman" w:hAnsi="Times New Roman" w:cs="Times New Roman"/>
+                                <w:color w:val="2F5496" w:themeColor="accent1" w:themeShade="BF"/>
+                                <w:sz w:val="24"/>
+                                <w:szCs w:val="24"/>
+                                <w:lang w:val="en-US"/>
+                              </w:rPr>
+                              <w:t>(n - 1)</w:t>
+                            </w:r>
+                            <w:proofErr w:type="gramStart"/>
+                            <w:r>
+                              <w:rPr>
+                                <w:rFonts w:ascii="Times New Roman" w:hAnsi="Times New Roman" w:cs="Times New Roman"/>
+                                <w:color w:val="2F5496" w:themeColor="accent1" w:themeShade="BF"/>
+                                <w:sz w:val="24"/>
+                                <w:szCs w:val="24"/>
+                                <w:lang w:val="en-US"/>
+                              </w:rPr>
+                              <w:t>);</w:t>
+                            </w:r>
+                            <w:proofErr w:type="gramEnd"/>
+                          </w:p>
+                          <w:p>
+                            <w:pPr>
+                              <w:spacing w:line="360" w:lineRule="auto"/>
+                              <w:jc w:val="both"/>
+                              <w:rPr>
+                                <w:rFonts w:ascii="Times New Roman" w:hAnsi="Times New Roman" w:cs="Times New Roman"/>
+                                <w:color w:val="2F5496" w:themeColor="accent1" w:themeShade="BF"/>
+                                <w:sz w:val="24"/>
+                                <w:szCs w:val="24"/>
+                                <w:lang w:val="es-ES"/>
+                              </w:rPr>
+                            </w:pPr>
+                            <w:r>
+                              <w:rPr>
+                                <w:rFonts w:ascii="Times New Roman" w:hAnsi="Times New Roman" w:cs="Times New Roman"/>
+                                <w:color w:val="2F5496" w:themeColor="accent1" w:themeShade="BF"/>
+                                <w:sz w:val="24"/>
+                                <w:szCs w:val="24"/>
+                                <w:lang w:val="es-ES"/>
+                              </w:rPr>
+                              <w:t>}</w:t>
+                            </w:r>
+                          </w:p>
+                          <w:p>
+                            <w:pPr>
+                              <w:rPr>
+                                <w:rFonts w:ascii="Courier New" w:hAnsi="Courier New" w:cs="Courier New"/>
+                                <w:color w:val="2F5496" w:themeColor="accent1" w:themeShade="BF"/>
+                              </w:rPr>
+                            </w:pPr>
+                          </w:p>
+                        </w:txbxContent>
+                      </wps:txbx>
+                      <wps:bodyPr rot="0" spcFirstLastPara="0" vertOverflow="overflow" horzOverflow="overflow" vert="horz" wrap="square" lIns="91440" tIns="45720" rIns="91440" bIns="45720" numCol="1" spcCol="0" rtlCol="0" fromWordArt="0" anchor="ctr" anchorCtr="0" forceAA="0" compatLnSpc="1">
+                        <a:prstTxWarp prst="textNoShape">
+                          <a:avLst/>
+                        </a:prstTxWarp>
+                        <a:noAutofit/>
+                      </wps:bodyPr>
+                    </wps:wsp>
+                  </a:graphicData>
+                </a:graphic>
+              </wp:inline>
+            </w:drawing>
+          </mc:Choice>
+          <mc:Fallback>
+            <w:pict>
+              <v:rect w14:anchorId="5E50167D" id="_x0000_s1046" style="width:382.4pt;height:459.75pt;visibility:visible;mso-wrap-style:square;mso-left-percent:-10001;mso-top-percent:-10001;mso-position-horizontal:absolute;mso-position-horizontal-relative:char;mso-position-vertical:absolute;mso-position-vertical-relative:line;mso-left-percent:-10001;mso-top-percent:-10001;v-text-anchor:middle" o:gfxdata="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" fillcolor="#ededed [662]" strokecolor="#1f3763 [1604]" strokeweight="1pt">
+                <v:textbox>
+                  <w:txbxContent>
+                    <w:p>
+                      <w:pPr>
+                        <w:spacing w:line="360" w:lineRule="auto"/>
+                        <w:jc w:val="both"/>
+                        <w:rPr>
+                          <w:rFonts w:ascii="Times New Roman" w:hAnsi="Times New Roman" w:cs="Times New Roman"/>
+                          <w:color w:val="2F5496" w:themeColor="accent1" w:themeShade="BF"/>
+                          <w:sz w:val="24"/>
+                          <w:szCs w:val="24"/>
+                          <w:lang w:val="en-US"/>
+                        </w:rPr>
+                      </w:pPr>
+                      <w:r>
+                        <w:rPr>
+                          <w:rFonts w:ascii="Times New Roman" w:hAnsi="Times New Roman" w:cs="Times New Roman"/>
+                          <w:color w:val="2F5496" w:themeColor="accent1" w:themeShade="BF"/>
+                          <w:sz w:val="24"/>
+                          <w:szCs w:val="24"/>
+                          <w:lang w:val="en-US"/>
+                        </w:rPr>
+                        <w:t>#include &lt;iostream&gt;</w:t>
+                      </w:r>
+                    </w:p>
+                    <w:p>
+                      <w:pPr>
+                        <w:spacing w:line="360" w:lineRule="auto"/>
+                        <w:jc w:val="both"/>
+                        <w:rPr>
+                          <w:rFonts w:ascii="Times New Roman" w:hAnsi="Times New Roman" w:cs="Times New Roman"/>
+                          <w:color w:val="2F5496" w:themeColor="accent1" w:themeShade="BF"/>
+                          <w:sz w:val="24"/>
+                          <w:szCs w:val="24"/>
+                          <w:lang w:val="en-US"/>
+                        </w:rPr>
+                      </w:pPr>
+                      <w:r>
+                        <w:rPr>
+                          <w:rFonts w:ascii="Times New Roman" w:hAnsi="Times New Roman" w:cs="Times New Roman"/>
+                          <w:color w:val="2F5496" w:themeColor="accent1" w:themeShade="BF"/>
+                          <w:sz w:val="24"/>
+                          <w:szCs w:val="24"/>
+                          <w:lang w:val="en-US"/>
+                        </w:rPr>
+                        <w:t xml:space="preserve">using namespace </w:t>
+                      </w:r>
+                      <w:proofErr w:type="gramStart"/>
+                      <w:r>
+                        <w:rPr>
+                          <w:rFonts w:ascii="Times New Roman" w:hAnsi="Times New Roman" w:cs="Times New Roman"/>
+                          <w:color w:val="2F5496" w:themeColor="accent1" w:themeShade="BF"/>
+                          <w:sz w:val="24"/>
+                          <w:szCs w:val="24"/>
+                          <w:lang w:val="en-US"/>
+                        </w:rPr>
+                        <w:t>std;</w:t>
+                      </w:r>
+                      <w:proofErr w:type="gramEnd"/>
+                    </w:p>
+                    <w:p>
+                      <w:pPr>
+                        <w:spacing w:line="360" w:lineRule="auto"/>
+                        <w:jc w:val="both"/>
+                        <w:rPr>
+                          <w:rFonts w:ascii="Times New Roman" w:hAnsi="Times New Roman" w:cs="Times New Roman"/>
+                          <w:color w:val="2F5496" w:themeColor="accent1" w:themeShade="BF"/>
+                          <w:sz w:val="24"/>
+                          <w:szCs w:val="24"/>
+                          <w:lang w:val="en-US"/>
+                        </w:rPr>
+                      </w:pPr>
+                      <w:r>
+                        <w:rPr>
+                          <w:rFonts w:ascii="Times New Roman" w:hAnsi="Times New Roman" w:cs="Times New Roman"/>
+                          <w:color w:val="2F5496" w:themeColor="accent1" w:themeShade="BF"/>
+                          <w:sz w:val="24"/>
+                          <w:szCs w:val="24"/>
+                          <w:lang w:val="en-US"/>
+                        </w:rPr>
+                        <w:t xml:space="preserve">double </w:t>
+                      </w:r>
+                      <w:proofErr w:type="spellStart"/>
+                      <w:r>
+                        <w:rPr>
+                          <w:rFonts w:ascii="Times New Roman" w:hAnsi="Times New Roman" w:cs="Times New Roman"/>
+                          <w:color w:val="2F5496" w:themeColor="accent1" w:themeShade="BF"/>
+                          <w:sz w:val="24"/>
+                          <w:szCs w:val="24"/>
+                          <w:lang w:val="en-US"/>
+                        </w:rPr>
+                        <w:t>sumaimpares</w:t>
+                      </w:r>
+                      <w:proofErr w:type="spellEnd"/>
+                      <w:r>
+                        <w:rPr>
+                          <w:rFonts w:ascii="Times New Roman" w:hAnsi="Times New Roman" w:cs="Times New Roman"/>
+                          <w:color w:val="2F5496" w:themeColor="accent1" w:themeShade="BF"/>
+                          <w:sz w:val="24"/>
+                          <w:szCs w:val="24"/>
+                          <w:lang w:val="en-US"/>
+                        </w:rPr>
+                        <w:t>(int</w:t>
+                      </w:r>
+                      <w:proofErr w:type="gramStart"/>
+                      <w:r>
+                        <w:rPr>
+                          <w:rFonts w:ascii="Times New Roman" w:hAnsi="Times New Roman" w:cs="Times New Roman"/>
+                          <w:color w:val="2F5496" w:themeColor="accent1" w:themeShade="BF"/>
+                          <w:sz w:val="24"/>
+                          <w:szCs w:val="24"/>
+                          <w:lang w:val="en-US"/>
+                        </w:rPr>
+                        <w:t>);</w:t>
+                      </w:r>
+                      <w:proofErr w:type="gramEnd"/>
+                    </w:p>
+                    <w:p>
+                      <w:pPr>
+                        <w:spacing w:line="360" w:lineRule="auto"/>
+                        <w:jc w:val="both"/>
+                        <w:rPr>
+                          <w:rFonts w:ascii="Times New Roman" w:hAnsi="Times New Roman" w:cs="Times New Roman"/>
+                          <w:color w:val="2F5496" w:themeColor="accent1" w:themeShade="BF"/>
+                          <w:sz w:val="24"/>
+                          <w:szCs w:val="24"/>
+                          <w:lang w:val="en-US"/>
+                        </w:rPr>
+                      </w:pPr>
+                      <w:r>
+                        <w:rPr>
+                          <w:rFonts w:ascii="Times New Roman" w:hAnsi="Times New Roman" w:cs="Times New Roman"/>
+                          <w:color w:val="2F5496" w:themeColor="accent1" w:themeShade="BF"/>
+                          <w:sz w:val="24"/>
+                          <w:szCs w:val="24"/>
+                          <w:lang w:val="en-US"/>
+                        </w:rPr>
+                        <w:t>int main () {</w:t>
+                      </w:r>
+                    </w:p>
+                    <w:p>
+                      <w:pPr>
+                        <w:spacing w:line="360" w:lineRule="auto"/>
+                        <w:jc w:val="both"/>
+                        <w:rPr>
+                          <w:rFonts w:ascii="Times New Roman" w:hAnsi="Times New Roman" w:cs="Times New Roman"/>
+                          <w:color w:val="2F5496" w:themeColor="accent1" w:themeShade="BF"/>
+                          <w:sz w:val="24"/>
+                          <w:szCs w:val="24"/>
+                          <w:lang w:val="es-ES"/>
+                        </w:rPr>
+                      </w:pPr>
+                      <w:r>
+                        <w:rPr>
+                          <w:rFonts w:ascii="Times New Roman" w:hAnsi="Times New Roman" w:cs="Times New Roman"/>
+                          <w:color w:val="2F5496" w:themeColor="accent1" w:themeShade="BF"/>
+                          <w:sz w:val="24"/>
+                          <w:szCs w:val="24"/>
+                          <w:lang w:val="en-US"/>
+                        </w:rPr>
+                        <w:t xml:space="preserve">    </w:t>
+                      </w:r>
+                      <w:proofErr w:type="spellStart"/>
+                      <w:r>
+                        <w:rPr>
+                          <w:rFonts w:ascii="Times New Roman" w:hAnsi="Times New Roman" w:cs="Times New Roman"/>
+                          <w:color w:val="2F5496" w:themeColor="accent1" w:themeShade="BF"/>
+                          <w:sz w:val="24"/>
+                          <w:szCs w:val="24"/>
+                          <w:lang w:val="es-ES"/>
+                        </w:rPr>
+                        <w:t>int</w:t>
+                      </w:r>
+                      <w:proofErr w:type="spellEnd"/>
+                      <w:r>
+                        <w:rPr>
+                          <w:rFonts w:ascii="Times New Roman" w:hAnsi="Times New Roman" w:cs="Times New Roman"/>
+                          <w:color w:val="2F5496" w:themeColor="accent1" w:themeShade="BF"/>
+                          <w:sz w:val="24"/>
+                          <w:szCs w:val="24"/>
+                          <w:lang w:val="es-ES"/>
+                        </w:rPr>
+                        <w:t xml:space="preserve"> n;</w:t>
+                      </w:r>
+                    </w:p>
+                    <w:p>
+                      <w:pPr>
+                        <w:spacing w:line="360" w:lineRule="auto"/>
+                        <w:jc w:val="both"/>
+                        <w:rPr>
+                          <w:rFonts w:ascii="Times New Roman" w:hAnsi="Times New Roman" w:cs="Times New Roman"/>
+                          <w:color w:val="2F5496" w:themeColor="accent1" w:themeShade="BF"/>
+                          <w:sz w:val="24"/>
+                          <w:szCs w:val="24"/>
+                          <w:lang w:val="es-ES"/>
+                        </w:rPr>
+                      </w:pPr>
+                      <w:r>
+                        <w:rPr>
+                          <w:rFonts w:ascii="Times New Roman" w:hAnsi="Times New Roman" w:cs="Times New Roman"/>
+                          <w:color w:val="2F5496" w:themeColor="accent1" w:themeShade="BF"/>
+                          <w:sz w:val="24"/>
+                          <w:szCs w:val="24"/>
+                          <w:lang w:val="es-ES"/>
+                        </w:rPr>
+                        <w:t xml:space="preserve">    </w:t>
+                      </w:r>
+                      <w:proofErr w:type="spellStart"/>
+                      <w:r>
+                        <w:rPr>
+                          <w:rFonts w:ascii="Times New Roman" w:hAnsi="Times New Roman" w:cs="Times New Roman"/>
+                          <w:color w:val="2F5496" w:themeColor="accent1" w:themeShade="BF"/>
+                          <w:sz w:val="24"/>
+                          <w:szCs w:val="24"/>
+                          <w:lang w:val="es-ES"/>
+                        </w:rPr>
+                        <w:t>cout</w:t>
+                      </w:r>
+                      <w:proofErr w:type="spellEnd"/>
+                      <w:r>
+                        <w:rPr>
+                          <w:rFonts w:ascii="Times New Roman" w:hAnsi="Times New Roman" w:cs="Times New Roman"/>
+                          <w:color w:val="2F5496" w:themeColor="accent1" w:themeShade="BF"/>
+                          <w:sz w:val="24"/>
+                          <w:szCs w:val="24"/>
+                          <w:lang w:val="es-ES"/>
+                        </w:rPr>
+                        <w:t xml:space="preserve"> &lt;&lt; "Escriba un numero entero positivo: \n";</w:t>
+                      </w:r>
+                    </w:p>
+                    <w:p>
+                      <w:pPr>
+                        <w:spacing w:line="360" w:lineRule="auto"/>
+                        <w:jc w:val="both"/>
+                        <w:rPr>
+                          <w:rFonts w:ascii="Times New Roman" w:hAnsi="Times New Roman" w:cs="Times New Roman"/>
+                          <w:color w:val="2F5496" w:themeColor="accent1" w:themeShade="BF"/>
+                          <w:sz w:val="24"/>
+                          <w:szCs w:val="24"/>
+                          <w:lang w:val="es-ES"/>
+                        </w:rPr>
+                      </w:pPr>
+                      <w:r>
+                        <w:rPr>
+                          <w:rFonts w:ascii="Times New Roman" w:hAnsi="Times New Roman" w:cs="Times New Roman"/>
+                          <w:color w:val="2F5496" w:themeColor="accent1" w:themeShade="BF"/>
+                          <w:sz w:val="24"/>
+                          <w:szCs w:val="24"/>
+                          <w:lang w:val="es-ES"/>
+                        </w:rPr>
+                        <w:t xml:space="preserve">    </w:t>
+                      </w:r>
+                      <w:proofErr w:type="spellStart"/>
+                      <w:r>
+                        <w:rPr>
+                          <w:rFonts w:ascii="Times New Roman" w:hAnsi="Times New Roman" w:cs="Times New Roman"/>
+                          <w:color w:val="2F5496" w:themeColor="accent1" w:themeShade="BF"/>
+                          <w:sz w:val="24"/>
+                          <w:szCs w:val="24"/>
+                          <w:lang w:val="es-ES"/>
+                        </w:rPr>
+                        <w:t>cin</w:t>
+                      </w:r>
+                      <w:proofErr w:type="spellEnd"/>
+                      <w:r>
+                        <w:rPr>
+                          <w:rFonts w:ascii="Times New Roman" w:hAnsi="Times New Roman" w:cs="Times New Roman"/>
+                          <w:color w:val="2F5496" w:themeColor="accent1" w:themeShade="BF"/>
+                          <w:sz w:val="24"/>
+                          <w:szCs w:val="24"/>
+                          <w:lang w:val="es-ES"/>
+                        </w:rPr>
+                        <w:t xml:space="preserve"> &gt;&gt; n;</w:t>
+                      </w:r>
+                    </w:p>
+                    <w:p>
+                      <w:pPr>
+                        <w:spacing w:line="360" w:lineRule="auto"/>
+                        <w:jc w:val="both"/>
+                        <w:rPr>
+                          <w:rFonts w:ascii="Times New Roman" w:hAnsi="Times New Roman" w:cs="Times New Roman"/>
+                          <w:color w:val="2F5496" w:themeColor="accent1" w:themeShade="BF"/>
+                          <w:sz w:val="24"/>
+                          <w:szCs w:val="24"/>
+                          <w:lang w:val="es-ES"/>
+                        </w:rPr>
+                      </w:pPr>
+                      <w:r>
+                        <w:rPr>
+                          <w:rFonts w:ascii="Times New Roman" w:hAnsi="Times New Roman" w:cs="Times New Roman"/>
+                          <w:color w:val="2F5496" w:themeColor="accent1" w:themeShade="BF"/>
+                          <w:sz w:val="24"/>
+                          <w:szCs w:val="24"/>
+                          <w:lang w:val="es-ES"/>
+                        </w:rPr>
+                        <w:t xml:space="preserve">    </w:t>
+                      </w:r>
+                      <w:proofErr w:type="spellStart"/>
+                      <w:r>
+                        <w:rPr>
+                          <w:rFonts w:ascii="Times New Roman" w:hAnsi="Times New Roman" w:cs="Times New Roman"/>
+                          <w:color w:val="2F5496" w:themeColor="accent1" w:themeShade="BF"/>
+                          <w:sz w:val="24"/>
+                          <w:szCs w:val="24"/>
+                          <w:lang w:val="es-ES"/>
+                        </w:rPr>
+                        <w:t>cout</w:t>
+                      </w:r>
+                      <w:proofErr w:type="spellEnd"/>
+                      <w:r>
+                        <w:rPr>
+                          <w:rFonts w:ascii="Times New Roman" w:hAnsi="Times New Roman" w:cs="Times New Roman"/>
+                          <w:color w:val="2F5496" w:themeColor="accent1" w:themeShade="BF"/>
+                          <w:sz w:val="24"/>
+                          <w:szCs w:val="24"/>
+                          <w:lang w:val="es-ES"/>
+                        </w:rPr>
+                        <w:t xml:space="preserve"> &lt;&lt; "Suma de los " &lt;&lt; n &lt;&lt; " primeros impares: " &lt;&lt; </w:t>
+                      </w:r>
+                      <w:proofErr w:type="spellStart"/>
+                      <w:r>
+                        <w:rPr>
+                          <w:rFonts w:ascii="Times New Roman" w:hAnsi="Times New Roman" w:cs="Times New Roman"/>
+                          <w:color w:val="2F5496" w:themeColor="accent1" w:themeShade="BF"/>
+                          <w:sz w:val="24"/>
+                          <w:szCs w:val="24"/>
+                          <w:lang w:val="es-ES"/>
+                        </w:rPr>
+                        <w:t>sumaimpares</w:t>
+                      </w:r>
+                      <w:proofErr w:type="spellEnd"/>
+                      <w:r>
+                        <w:rPr>
+                          <w:rFonts w:ascii="Times New Roman" w:hAnsi="Times New Roman" w:cs="Times New Roman"/>
+                          <w:color w:val="2F5496" w:themeColor="accent1" w:themeShade="BF"/>
+                          <w:sz w:val="24"/>
+                          <w:szCs w:val="24"/>
+                          <w:lang w:val="es-ES"/>
+                        </w:rPr>
+                        <w:t xml:space="preserve">(n) &lt;&lt; </w:t>
+                      </w:r>
+                      <w:proofErr w:type="spellStart"/>
+                      <w:r>
+                        <w:rPr>
+                          <w:rFonts w:ascii="Times New Roman" w:hAnsi="Times New Roman" w:cs="Times New Roman"/>
+                          <w:color w:val="2F5496" w:themeColor="accent1" w:themeShade="BF"/>
+                          <w:sz w:val="24"/>
+                          <w:szCs w:val="24"/>
+                          <w:lang w:val="es-ES"/>
+                        </w:rPr>
+                        <w:t>endl</w:t>
+                      </w:r>
+                      <w:proofErr w:type="spellEnd"/>
+                      <w:r>
+                        <w:rPr>
+                          <w:rFonts w:ascii="Times New Roman" w:hAnsi="Times New Roman" w:cs="Times New Roman"/>
+                          <w:color w:val="2F5496" w:themeColor="accent1" w:themeShade="BF"/>
+                          <w:sz w:val="24"/>
+                          <w:szCs w:val="24"/>
+                          <w:lang w:val="es-ES"/>
+                        </w:rPr>
+                        <w:t>;</w:t>
+                      </w:r>
+                    </w:p>
+                    <w:p>
+                      <w:pPr>
+                        <w:spacing w:line="360" w:lineRule="auto"/>
+                        <w:jc w:val="both"/>
+                        <w:rPr>
+                          <w:rFonts w:ascii="Times New Roman" w:hAnsi="Times New Roman" w:cs="Times New Roman"/>
+                          <w:color w:val="2F5496" w:themeColor="accent1" w:themeShade="BF"/>
+                          <w:sz w:val="24"/>
+                          <w:szCs w:val="24"/>
+                          <w:lang w:val="en-US"/>
+                        </w:rPr>
+                      </w:pPr>
+                      <w:r>
+                        <w:rPr>
+                          <w:rFonts w:ascii="Times New Roman" w:hAnsi="Times New Roman" w:cs="Times New Roman"/>
+                          <w:color w:val="2F5496" w:themeColor="accent1" w:themeShade="BF"/>
+                          <w:sz w:val="24"/>
+                          <w:szCs w:val="24"/>
+                          <w:lang w:val="es-ES"/>
+                        </w:rPr>
+                        <w:t xml:space="preserve">    </w:t>
+                      </w:r>
+                      <w:r>
+                        <w:rPr>
+                          <w:rFonts w:ascii="Times New Roman" w:hAnsi="Times New Roman" w:cs="Times New Roman"/>
+                          <w:color w:val="2F5496" w:themeColor="accent1" w:themeShade="BF"/>
+                          <w:sz w:val="24"/>
+                          <w:szCs w:val="24"/>
+                          <w:lang w:val="en-US"/>
+                        </w:rPr>
+                        <w:t xml:space="preserve">return </w:t>
+                      </w:r>
+                      <w:proofErr w:type="gramStart"/>
+                      <w:r>
+                        <w:rPr>
+                          <w:rFonts w:ascii="Times New Roman" w:hAnsi="Times New Roman" w:cs="Times New Roman"/>
+                          <w:color w:val="2F5496" w:themeColor="accent1" w:themeShade="BF"/>
+                          <w:sz w:val="24"/>
+                          <w:szCs w:val="24"/>
+                          <w:lang w:val="en-US"/>
+                        </w:rPr>
+                        <w:t>0;</w:t>
+                      </w:r>
+                      <w:proofErr w:type="gramEnd"/>
+                    </w:p>
+                    <w:p>
+                      <w:pPr>
+                        <w:spacing w:line="360" w:lineRule="auto"/>
+                        <w:jc w:val="both"/>
+                        <w:rPr>
+                          <w:rFonts w:ascii="Times New Roman" w:hAnsi="Times New Roman" w:cs="Times New Roman"/>
+                          <w:color w:val="2F5496" w:themeColor="accent1" w:themeShade="BF"/>
+                          <w:sz w:val="24"/>
+                          <w:szCs w:val="24"/>
+                          <w:lang w:val="en-US"/>
+                        </w:rPr>
+                      </w:pPr>
+                      <w:r>
+                        <w:rPr>
+                          <w:rFonts w:ascii="Times New Roman" w:hAnsi="Times New Roman" w:cs="Times New Roman"/>
+                          <w:color w:val="2F5496" w:themeColor="accent1" w:themeShade="BF"/>
+                          <w:sz w:val="24"/>
+                          <w:szCs w:val="24"/>
+                          <w:lang w:val="en-US"/>
+                        </w:rPr>
+                        <w:t>}</w:t>
+                      </w:r>
+                    </w:p>
+                    <w:p>
+                      <w:pPr>
+                        <w:spacing w:line="360" w:lineRule="auto"/>
+                        <w:jc w:val="both"/>
+                        <w:rPr>
+                          <w:rFonts w:ascii="Times New Roman" w:hAnsi="Times New Roman" w:cs="Times New Roman"/>
+                          <w:color w:val="2F5496" w:themeColor="accent1" w:themeShade="BF"/>
+                          <w:sz w:val="24"/>
+                          <w:szCs w:val="24"/>
+                          <w:lang w:val="en-US"/>
+                        </w:rPr>
+                      </w:pPr>
+                      <w:r>
+                        <w:rPr>
+                          <w:rFonts w:ascii="Times New Roman" w:hAnsi="Times New Roman" w:cs="Times New Roman"/>
+                          <w:color w:val="2F5496" w:themeColor="accent1" w:themeShade="BF"/>
+                          <w:sz w:val="24"/>
+                          <w:szCs w:val="24"/>
+                          <w:lang w:val="en-US"/>
+                        </w:rPr>
+                        <w:t xml:space="preserve">double </w:t>
+                      </w:r>
+                      <w:proofErr w:type="spellStart"/>
+                      <w:r>
+                        <w:rPr>
+                          <w:rFonts w:ascii="Times New Roman" w:hAnsi="Times New Roman" w:cs="Times New Roman"/>
+                          <w:color w:val="2F5496" w:themeColor="accent1" w:themeShade="BF"/>
+                          <w:sz w:val="24"/>
+                          <w:szCs w:val="24"/>
+                          <w:lang w:val="en-US"/>
+                        </w:rPr>
+                        <w:t>sumaimpares</w:t>
+                      </w:r>
+                      <w:proofErr w:type="spellEnd"/>
+                      <w:r>
+                        <w:rPr>
+                          <w:rFonts w:ascii="Times New Roman" w:hAnsi="Times New Roman" w:cs="Times New Roman"/>
+                          <w:color w:val="2F5496" w:themeColor="accent1" w:themeShade="BF"/>
+                          <w:sz w:val="24"/>
+                          <w:szCs w:val="24"/>
+                          <w:lang w:val="en-US"/>
+                        </w:rPr>
+                        <w:t>(int n) {</w:t>
+                      </w:r>
+                    </w:p>
+                    <w:p>
+                      <w:pPr>
+                        <w:spacing w:line="360" w:lineRule="auto"/>
+                        <w:jc w:val="both"/>
+                        <w:rPr>
+                          <w:rFonts w:ascii="Times New Roman" w:hAnsi="Times New Roman" w:cs="Times New Roman"/>
+                          <w:color w:val="2F5496" w:themeColor="accent1" w:themeShade="BF"/>
+                          <w:sz w:val="24"/>
+                          <w:szCs w:val="24"/>
+                          <w:lang w:val="en-US"/>
+                        </w:rPr>
+                      </w:pPr>
+                      <w:r>
+                        <w:rPr>
+                          <w:rFonts w:ascii="Times New Roman" w:hAnsi="Times New Roman" w:cs="Times New Roman"/>
+                          <w:color w:val="2F5496" w:themeColor="accent1" w:themeShade="BF"/>
+                          <w:sz w:val="24"/>
+                          <w:szCs w:val="24"/>
+                          <w:lang w:val="en-US"/>
+                        </w:rPr>
+                        <w:t xml:space="preserve">    if (n &lt;= 1)</w:t>
+                      </w:r>
+                    </w:p>
+                    <w:p>
+                      <w:pPr>
+                        <w:spacing w:line="360" w:lineRule="auto"/>
+                        <w:jc w:val="both"/>
+                        <w:rPr>
+                          <w:rFonts w:ascii="Times New Roman" w:hAnsi="Times New Roman" w:cs="Times New Roman"/>
+                          <w:color w:val="2F5496" w:themeColor="accent1" w:themeShade="BF"/>
+                          <w:sz w:val="24"/>
+                          <w:szCs w:val="24"/>
+                          <w:lang w:val="en-US"/>
+                        </w:rPr>
+                      </w:pPr>
+                      <w:r>
+                        <w:rPr>
+                          <w:rFonts w:ascii="Times New Roman" w:hAnsi="Times New Roman" w:cs="Times New Roman"/>
+                          <w:color w:val="2F5496" w:themeColor="accent1" w:themeShade="BF"/>
+                          <w:sz w:val="24"/>
+                          <w:szCs w:val="24"/>
+                          <w:lang w:val="en-US"/>
+                        </w:rPr>
+                        <w:t xml:space="preserve">        return </w:t>
+                      </w:r>
+                      <w:proofErr w:type="gramStart"/>
+                      <w:r>
+                        <w:rPr>
+                          <w:rFonts w:ascii="Times New Roman" w:hAnsi="Times New Roman" w:cs="Times New Roman"/>
+                          <w:color w:val="2F5496" w:themeColor="accent1" w:themeShade="BF"/>
+                          <w:sz w:val="24"/>
+                          <w:szCs w:val="24"/>
+                          <w:lang w:val="en-US"/>
+                        </w:rPr>
+                        <w:t>1.0;</w:t>
+                      </w:r>
+                      <w:proofErr w:type="gramEnd"/>
+                    </w:p>
+                    <w:p>
+                      <w:pPr>
+                        <w:spacing w:line="360" w:lineRule="auto"/>
+                        <w:jc w:val="both"/>
+                        <w:rPr>
+                          <w:rFonts w:ascii="Times New Roman" w:hAnsi="Times New Roman" w:cs="Times New Roman"/>
+                          <w:color w:val="2F5496" w:themeColor="accent1" w:themeShade="BF"/>
+                          <w:sz w:val="24"/>
+                          <w:szCs w:val="24"/>
+                          <w:lang w:val="en-US"/>
+                        </w:rPr>
+                      </w:pPr>
+                      <w:r>
+                        <w:rPr>
+                          <w:rFonts w:ascii="Times New Roman" w:hAnsi="Times New Roman" w:cs="Times New Roman"/>
+                          <w:color w:val="2F5496" w:themeColor="accent1" w:themeShade="BF"/>
+                          <w:sz w:val="24"/>
+                          <w:szCs w:val="24"/>
+                          <w:lang w:val="en-US"/>
+                        </w:rPr>
+                        <w:t xml:space="preserve">    return ((2 * n - 1) + </w:t>
+                      </w:r>
+                      <w:proofErr w:type="spellStart"/>
+                      <w:r>
+                        <w:rPr>
+                          <w:rFonts w:ascii="Times New Roman" w:hAnsi="Times New Roman" w:cs="Times New Roman"/>
+                          <w:color w:val="2F5496" w:themeColor="accent1" w:themeShade="BF"/>
+                          <w:sz w:val="24"/>
+                          <w:szCs w:val="24"/>
+                          <w:lang w:val="en-US"/>
+                        </w:rPr>
+                        <w:t>sumaimpares</w:t>
+                      </w:r>
+                      <w:proofErr w:type="spellEnd"/>
+                      <w:r>
+                        <w:rPr>
+                          <w:rFonts w:ascii="Times New Roman" w:hAnsi="Times New Roman" w:cs="Times New Roman"/>
+                          <w:color w:val="2F5496" w:themeColor="accent1" w:themeShade="BF"/>
+                          <w:sz w:val="24"/>
+                          <w:szCs w:val="24"/>
+                          <w:lang w:val="en-US"/>
+                        </w:rPr>
+                        <w:t>(n - 1)</w:t>
+                      </w:r>
+                      <w:proofErr w:type="gramStart"/>
+                      <w:r>
+                        <w:rPr>
+                          <w:rFonts w:ascii="Times New Roman" w:hAnsi="Times New Roman" w:cs="Times New Roman"/>
+                          <w:color w:val="2F5496" w:themeColor="accent1" w:themeShade="BF"/>
+                          <w:sz w:val="24"/>
+                          <w:szCs w:val="24"/>
+                          <w:lang w:val="en-US"/>
+                        </w:rPr>
+                        <w:t>);</w:t>
+                      </w:r>
+                      <w:proofErr w:type="gramEnd"/>
+                    </w:p>
+                    <w:p>
+                      <w:pPr>
+                        <w:spacing w:line="360" w:lineRule="auto"/>
+                        <w:jc w:val="both"/>
+                        <w:rPr>
+                          <w:rFonts w:ascii="Times New Roman" w:hAnsi="Times New Roman" w:cs="Times New Roman"/>
+                          <w:color w:val="2F5496" w:themeColor="accent1" w:themeShade="BF"/>
+                          <w:sz w:val="24"/>
+                          <w:szCs w:val="24"/>
+                          <w:lang w:val="es-ES"/>
+                        </w:rPr>
+                      </w:pPr>
+                      <w:r>
+                        <w:rPr>
+                          <w:rFonts w:ascii="Times New Roman" w:hAnsi="Times New Roman" w:cs="Times New Roman"/>
+                          <w:color w:val="2F5496" w:themeColor="accent1" w:themeShade="BF"/>
+                          <w:sz w:val="24"/>
+                          <w:szCs w:val="24"/>
+                          <w:lang w:val="es-ES"/>
+                        </w:rPr>
+                        <w:t>}</w:t>
+                      </w:r>
+                    </w:p>
+                    <w:p>
+                      <w:pPr>
+                        <w:rPr>
+                          <w:rFonts w:ascii="Courier New" w:hAnsi="Courier New" w:cs="Courier New"/>
+                          <w:color w:val="2F5496" w:themeColor="accent1" w:themeShade="BF"/>
+                        </w:rPr>
+                      </w:pPr>
+                    </w:p>
+                  </w:txbxContent>
+                </v:textbox>
+                <w10:anchorlock/>
+              </v:rect>
+            </w:pict>
+          </mc:Fallback>
+        </mc:AlternateContent>
       </w:r>
     </w:p>
     <w:p>
@@ -5802,383 +8227,13 @@
         <w:jc w:val="both"/>
         <w:rPr>
           <w:rFonts w:ascii="Times New Roman" w:hAnsi="Times New Roman" w:cs="Times New Roman"/>
-          <w:sz w:val="24"/>
-          <w:szCs w:val="24"/>
-          <w:lang w:val="en-US"/>
-        </w:rPr>
-      </w:pPr>
-      <w:r>
-        <w:rPr>
-          <w:rFonts w:ascii="Times New Roman" w:hAnsi="Times New Roman" w:cs="Times New Roman"/>
-          <w:sz w:val="24"/>
-          <w:szCs w:val="24"/>
-          <w:lang w:val="en-US"/>
-        </w:rPr>
-        <w:t>using namespace std;</w:t>
-      </w:r>
-    </w:p>
-    <w:p>
-      <w:pPr>
-        <w:spacing w:line="360" w:lineRule="auto"/>
-        <w:jc w:val="both"/>
-        <w:rPr>
-          <w:rFonts w:ascii="Times New Roman" w:hAnsi="Times New Roman" w:cs="Times New Roman"/>
-          <w:sz w:val="24"/>
-          <w:szCs w:val="24"/>
-          <w:lang w:val="en-US"/>
-        </w:rPr>
-      </w:pPr>
-      <w:r>
-        <w:rPr>
-          <w:rFonts w:ascii="Times New Roman" w:hAnsi="Times New Roman" w:cs="Times New Roman"/>
-          <w:sz w:val="24"/>
-          <w:szCs w:val="24"/>
-          <w:lang w:val="en-US"/>
-        </w:rPr>
-        <w:lastRenderedPageBreak/>
-        <w:t>double sumaimpares(int);</w:t>
-      </w:r>
-    </w:p>
-    <w:p>
-      <w:pPr>
-        <w:spacing w:line="360" w:lineRule="auto"/>
-        <w:jc w:val="both"/>
-        <w:rPr>
-          <w:rFonts w:ascii="Times New Roman" w:hAnsi="Times New Roman" w:cs="Times New Roman"/>
-          <w:sz w:val="24"/>
-          <w:szCs w:val="24"/>
-          <w:lang w:val="en-US"/>
-        </w:rPr>
-      </w:pPr>
-      <w:r>
-        <w:rPr>
-          <w:rFonts w:ascii="Times New Roman" w:hAnsi="Times New Roman" w:cs="Times New Roman"/>
-          <w:sz w:val="24"/>
-          <w:szCs w:val="24"/>
-          <w:lang w:val="en-US"/>
-        </w:rPr>
-        <w:t>int main () {</w:t>
-      </w:r>
-    </w:p>
-    <w:p>
-      <w:pPr>
-        <w:spacing w:line="360" w:lineRule="auto"/>
-        <w:jc w:val="both"/>
-        <w:rPr>
-          <w:rFonts w:ascii="Times New Roman" w:hAnsi="Times New Roman" w:cs="Times New Roman"/>
-          <w:sz w:val="24"/>
-          <w:szCs w:val="24"/>
-          <w:lang w:val="es-ES"/>
-        </w:rPr>
-      </w:pPr>
-      <w:r>
-        <w:rPr>
-          <w:rFonts w:ascii="Times New Roman" w:hAnsi="Times New Roman" w:cs="Times New Roman"/>
-          <w:sz w:val="24"/>
-          <w:szCs w:val="24"/>
-          <w:lang w:val="en-US"/>
-        </w:rPr>
-        <w:t xml:space="preserve">    </w:t>
-      </w:r>
-      <w:proofErr w:type="spellStart"/>
-      <w:r>
-        <w:rPr>
-          <w:rFonts w:ascii="Times New Roman" w:hAnsi="Times New Roman" w:cs="Times New Roman"/>
-          <w:sz w:val="24"/>
-          <w:szCs w:val="24"/>
-          <w:lang w:val="es-ES"/>
-        </w:rPr>
-        <w:t>int</w:t>
-      </w:r>
-      <w:proofErr w:type="spellEnd"/>
-      <w:r>
-        <w:rPr>
-          <w:rFonts w:ascii="Times New Roman" w:hAnsi="Times New Roman" w:cs="Times New Roman"/>
-          <w:sz w:val="24"/>
-          <w:szCs w:val="24"/>
-          <w:lang w:val="es-ES"/>
-        </w:rPr>
-        <w:t xml:space="preserve"> n;</w:t>
-      </w:r>
-    </w:p>
-    <w:p>
-      <w:pPr>
-        <w:spacing w:line="360" w:lineRule="auto"/>
-        <w:jc w:val="both"/>
-        <w:rPr>
-          <w:rFonts w:ascii="Times New Roman" w:hAnsi="Times New Roman" w:cs="Times New Roman"/>
-          <w:sz w:val="24"/>
-          <w:szCs w:val="24"/>
-          <w:lang w:val="es-ES"/>
-        </w:rPr>
-      </w:pPr>
-      <w:r>
-        <w:rPr>
-          <w:rFonts w:ascii="Times New Roman" w:hAnsi="Times New Roman" w:cs="Times New Roman"/>
-          <w:sz w:val="24"/>
-          <w:szCs w:val="24"/>
-          <w:lang w:val="es-ES"/>
-        </w:rPr>
-        <w:t xml:space="preserve">    cout &lt;&lt; "Escriba un numero entero positivo: \n";</w:t>
-      </w:r>
-    </w:p>
-    <w:p>
-      <w:pPr>
-        <w:spacing w:line="360" w:lineRule="auto"/>
-        <w:jc w:val="both"/>
-        <w:rPr>
-          <w:rFonts w:ascii="Times New Roman" w:hAnsi="Times New Roman" w:cs="Times New Roman"/>
-          <w:sz w:val="24"/>
-          <w:szCs w:val="24"/>
-          <w:lang w:val="es-ES"/>
-        </w:rPr>
-      </w:pPr>
-      <w:r>
-        <w:rPr>
-          <w:rFonts w:ascii="Times New Roman" w:hAnsi="Times New Roman" w:cs="Times New Roman"/>
-          <w:sz w:val="24"/>
-          <w:szCs w:val="24"/>
-          <w:lang w:val="es-ES"/>
-        </w:rPr>
-        <w:t xml:space="preserve">    </w:t>
-      </w:r>
-      <w:proofErr w:type="spellStart"/>
-      <w:r>
-        <w:rPr>
-          <w:rFonts w:ascii="Times New Roman" w:hAnsi="Times New Roman" w:cs="Times New Roman"/>
-          <w:sz w:val="24"/>
-          <w:szCs w:val="24"/>
-          <w:lang w:val="es-ES"/>
-        </w:rPr>
-        <w:t>cin</w:t>
-      </w:r>
-      <w:proofErr w:type="spellEnd"/>
-      <w:r>
-        <w:rPr>
-          <w:rFonts w:ascii="Times New Roman" w:hAnsi="Times New Roman" w:cs="Times New Roman"/>
-          <w:sz w:val="24"/>
-          <w:szCs w:val="24"/>
-          <w:lang w:val="es-ES"/>
-        </w:rPr>
-        <w:t xml:space="preserve"> &gt;&gt; n;</w:t>
-      </w:r>
-    </w:p>
-    <w:p>
-      <w:pPr>
-        <w:spacing w:line="360" w:lineRule="auto"/>
-        <w:jc w:val="both"/>
-        <w:rPr>
-          <w:rFonts w:ascii="Times New Roman" w:hAnsi="Times New Roman" w:cs="Times New Roman"/>
-          <w:sz w:val="24"/>
-          <w:szCs w:val="24"/>
-          <w:lang w:val="es-ES"/>
-        </w:rPr>
-      </w:pPr>
-      <w:r>
-        <w:rPr>
-          <w:rFonts w:ascii="Times New Roman" w:hAnsi="Times New Roman" w:cs="Times New Roman"/>
-          <w:sz w:val="24"/>
-          <w:szCs w:val="24"/>
-          <w:lang w:val="es-ES"/>
-        </w:rPr>
-        <w:t xml:space="preserve">    cout &lt;&lt; "Suma de los " &lt;&lt; n &lt;&lt; " primeros impares: " &lt;&lt; </w:t>
-      </w:r>
-      <w:proofErr w:type="spellStart"/>
-      <w:r>
-        <w:rPr>
-          <w:rFonts w:ascii="Times New Roman" w:hAnsi="Times New Roman" w:cs="Times New Roman"/>
-          <w:sz w:val="24"/>
-          <w:szCs w:val="24"/>
-          <w:lang w:val="es-ES"/>
-        </w:rPr>
-        <w:t>sumaimpares</w:t>
-      </w:r>
-      <w:proofErr w:type="spellEnd"/>
-      <w:r>
-        <w:rPr>
-          <w:rFonts w:ascii="Times New Roman" w:hAnsi="Times New Roman" w:cs="Times New Roman"/>
-          <w:sz w:val="24"/>
-          <w:szCs w:val="24"/>
-          <w:lang w:val="es-ES"/>
-        </w:rPr>
-        <w:t xml:space="preserve">(n) &lt;&lt; </w:t>
-      </w:r>
-      <w:proofErr w:type="spellStart"/>
-      <w:r>
-        <w:rPr>
-          <w:rFonts w:ascii="Times New Roman" w:hAnsi="Times New Roman" w:cs="Times New Roman"/>
-          <w:sz w:val="24"/>
-          <w:szCs w:val="24"/>
-          <w:lang w:val="es-ES"/>
-        </w:rPr>
-        <w:t>endl</w:t>
-      </w:r>
-      <w:proofErr w:type="spellEnd"/>
-      <w:r>
-        <w:rPr>
-          <w:rFonts w:ascii="Times New Roman" w:hAnsi="Times New Roman" w:cs="Times New Roman"/>
-          <w:sz w:val="24"/>
-          <w:szCs w:val="24"/>
-          <w:lang w:val="es-ES"/>
-        </w:rPr>
-        <w:t>;</w:t>
-      </w:r>
-    </w:p>
-    <w:p>
-      <w:pPr>
-        <w:spacing w:line="360" w:lineRule="auto"/>
-        <w:jc w:val="both"/>
-        <w:rPr>
-          <w:rFonts w:ascii="Times New Roman" w:hAnsi="Times New Roman" w:cs="Times New Roman"/>
-          <w:sz w:val="24"/>
-          <w:szCs w:val="24"/>
-          <w:lang w:val="en-US"/>
-        </w:rPr>
-      </w:pPr>
-      <w:r>
-        <w:rPr>
-          <w:rFonts w:ascii="Times New Roman" w:hAnsi="Times New Roman" w:cs="Times New Roman"/>
-          <w:sz w:val="24"/>
-          <w:szCs w:val="24"/>
-          <w:lang w:val="es-ES"/>
-        </w:rPr>
-        <w:t xml:space="preserve">    </w:t>
-      </w:r>
-      <w:r>
-        <w:rPr>
-          <w:rFonts w:ascii="Times New Roman" w:hAnsi="Times New Roman" w:cs="Times New Roman"/>
-          <w:sz w:val="24"/>
-          <w:szCs w:val="24"/>
-          <w:lang w:val="en-US"/>
-        </w:rPr>
-        <w:t>return 0;</w:t>
-      </w:r>
-    </w:p>
-    <w:p>
-      <w:pPr>
-        <w:spacing w:line="360" w:lineRule="auto"/>
-        <w:jc w:val="both"/>
-        <w:rPr>
-          <w:rFonts w:ascii="Times New Roman" w:hAnsi="Times New Roman" w:cs="Times New Roman"/>
-          <w:sz w:val="24"/>
-          <w:szCs w:val="24"/>
-          <w:lang w:val="en-US"/>
-        </w:rPr>
-      </w:pPr>
-      <w:r>
-        <w:rPr>
-          <w:rFonts w:ascii="Times New Roman" w:hAnsi="Times New Roman" w:cs="Times New Roman"/>
-          <w:sz w:val="24"/>
-          <w:szCs w:val="24"/>
-          <w:lang w:val="en-US"/>
-        </w:rPr>
-        <w:t>}</w:t>
-      </w:r>
-    </w:p>
-    <w:p>
-      <w:pPr>
-        <w:spacing w:line="360" w:lineRule="auto"/>
-        <w:jc w:val="both"/>
-        <w:rPr>
-          <w:rFonts w:ascii="Times New Roman" w:hAnsi="Times New Roman" w:cs="Times New Roman"/>
-          <w:sz w:val="24"/>
-          <w:szCs w:val="24"/>
-          <w:lang w:val="en-US"/>
-        </w:rPr>
-      </w:pPr>
-      <w:r>
-        <w:rPr>
-          <w:rFonts w:ascii="Times New Roman" w:hAnsi="Times New Roman" w:cs="Times New Roman"/>
-          <w:sz w:val="24"/>
-          <w:szCs w:val="24"/>
-          <w:lang w:val="en-US"/>
-        </w:rPr>
-        <w:t>double sumaimpares(int n) {</w:t>
-      </w:r>
-    </w:p>
-    <w:p>
-      <w:pPr>
-        <w:spacing w:line="360" w:lineRule="auto"/>
-        <w:jc w:val="both"/>
-        <w:rPr>
-          <w:rFonts w:ascii="Times New Roman" w:hAnsi="Times New Roman" w:cs="Times New Roman"/>
-          <w:sz w:val="24"/>
-          <w:szCs w:val="24"/>
-          <w:lang w:val="en-US"/>
-        </w:rPr>
-      </w:pPr>
-      <w:r>
-        <w:rPr>
-          <w:rFonts w:ascii="Times New Roman" w:hAnsi="Times New Roman" w:cs="Times New Roman"/>
-          <w:sz w:val="24"/>
-          <w:szCs w:val="24"/>
-          <w:lang w:val="en-US"/>
-        </w:rPr>
-        <w:t xml:space="preserve">    if (n &lt;= 1)</w:t>
-      </w:r>
-    </w:p>
-    <w:p>
-      <w:pPr>
-        <w:spacing w:line="360" w:lineRule="auto"/>
-        <w:jc w:val="both"/>
-        <w:rPr>
-          <w:rFonts w:ascii="Times New Roman" w:hAnsi="Times New Roman" w:cs="Times New Roman"/>
-          <w:sz w:val="24"/>
-          <w:szCs w:val="24"/>
-          <w:lang w:val="en-US"/>
-        </w:rPr>
-      </w:pPr>
-      <w:r>
-        <w:rPr>
-          <w:rFonts w:ascii="Times New Roman" w:hAnsi="Times New Roman" w:cs="Times New Roman"/>
-          <w:sz w:val="24"/>
-          <w:szCs w:val="24"/>
-          <w:lang w:val="en-US"/>
-        </w:rPr>
-        <w:t xml:space="preserve">        return 1.0;</w:t>
-      </w:r>
-    </w:p>
-    <w:p>
-      <w:pPr>
-        <w:spacing w:line="360" w:lineRule="auto"/>
-        <w:jc w:val="both"/>
-        <w:rPr>
-          <w:rFonts w:ascii="Times New Roman" w:hAnsi="Times New Roman" w:cs="Times New Roman"/>
-          <w:sz w:val="24"/>
-          <w:szCs w:val="24"/>
-          <w:lang w:val="en-US"/>
-        </w:rPr>
-      </w:pPr>
-      <w:r>
-        <w:rPr>
-          <w:rFonts w:ascii="Times New Roman" w:hAnsi="Times New Roman" w:cs="Times New Roman"/>
-          <w:sz w:val="24"/>
-          <w:szCs w:val="24"/>
-          <w:lang w:val="en-US"/>
-        </w:rPr>
-        <w:t xml:space="preserve">    return ((2 * n - 1) + sumaimpares(n - 1));</w:t>
-      </w:r>
-    </w:p>
-    <w:p>
-      <w:pPr>
-        <w:spacing w:line="360" w:lineRule="auto"/>
-        <w:jc w:val="both"/>
-        <w:rPr>
-          <w:rFonts w:ascii="Times New Roman" w:hAnsi="Times New Roman" w:cs="Times New Roman"/>
-          <w:sz w:val="24"/>
-          <w:szCs w:val="24"/>
-          <w:lang w:val="es-ES"/>
-        </w:rPr>
-      </w:pPr>
-      <w:r>
-        <w:rPr>
-          <w:rFonts w:ascii="Times New Roman" w:hAnsi="Times New Roman" w:cs="Times New Roman"/>
-          <w:sz w:val="24"/>
-          <w:szCs w:val="24"/>
-          <w:lang w:val="es-ES"/>
-        </w:rPr>
-        <w:t>}</w:t>
-      </w:r>
+          <w:b/>
+          <w:bCs/>
+          <w:sz w:val="24"/>
+          <w:szCs w:val="24"/>
+          <w:lang w:val="es-ES"/>
+        </w:rPr>
+      </w:pPr>
     </w:p>
     <w:sdt>
       <w:sdtPr>
@@ -6383,6 +8438,96 @@
 <file path=word/numbering.xml><?xml version="1.0" encoding="utf-8"?>
 <w:numbering xmlns:wpc="http://schemas.microsoft.com/office/word/2010/wordprocessingCanvas" xmlns:cx="http://schemas.microsoft.com/office/drawing/2014/chartex" xmlns:cx1="http://schemas.microsoft.com/office/drawing/2015/9/8/chartex" xmlns:cx2="http://schemas.microsoft.com/office/drawing/2015/10/21/chartex" xmlns:cx3="http://schemas.microsoft.com/office/drawing/2016/5/9/chartex" xmlns:cx4="http://schemas.microsoft.com/office/drawing/2016/5/10/chartex" xmlns:cx5="http://schemas.microsoft.com/office/drawing/2016/5/11/chartex" xmlns:cx6="http://schemas.microsoft.com/office/drawing/2016/5/12/chartex" xmlns:cx7="http://schemas.microsoft.com/office/drawing/2016/5/13/chartex" xmlns:cx8="http://schemas.microsoft.com/office/drawing/2016/5/14/chartex" xmlns:mc="http://schemas.openxmlformats.org/markup-compatibility/2006" xmlns:aink="http://schemas.microsoft.com/office/drawing/2016/ink" xmlns:am3d="http://schemas.microsoft.com/office/drawing/2017/model3d" xmlns:o="urn:schemas-microsoft-com:office:office" xmlns:oel="http://schemas.microsoft.com/office/2019/extlst" xmlns:r="http://schemas.openxmlformats.org/officeDocument/2006/relationships" xmlns:m="http://schemas.openxmlformats.org/officeDocument/2006/math" xmlns:v="urn:schemas-microsoft-com:vml" xmlns:wp14="http://schemas.microsoft.com/office/word/2010/wordprocessingDrawing" xmlns:wp="http://schemas.openxmlformats.org/drawingml/2006/wordprocessingDrawing" xmlns:w10="urn:schemas-microsoft-com:office:word" xmlns:w="http://schemas.openxmlformats.org/wordprocessingml/2006/main" xmlns:w14="http://schemas.microsoft.com/office/word/2010/wordml" xmlns:w15="http://schemas.microsoft.com/office/word/2012/wordml" xmlns:w16cex="http://schemas.microsoft.com/office/word/2018/wordml/cex" xmlns:w16cid="http://schemas.microsoft.com/office/word/2016/wordml/cid" xmlns:w16="http://schemas.microsoft.com/office/word/2018/wordml" xmlns:w16sdtdh="http://schemas.microsoft.com/office/word/2020/wordml/sdtdatahash" xmlns:w16se="http://schemas.microsoft.com/office/word/2015/wordml/symex" xmlns:wpg="http://schemas.microsoft.com/office/word/2010/wordprocessingGroup" xmlns:wpi="http://schemas.microsoft.com/office/word/2010/wordprocessingInk" xmlns:wne="http://schemas.microsoft.com/office/word/2006/wordml" xmlns:wps="http://schemas.microsoft.com/office/word/2010/wordprocessingShape" mc:Ignorable="w14 w15 w16se w16cid w16 w16cex w16sdtdh wp14">
   <w:abstractNum w:abstractNumId="0" w15:restartNumberingAfterBreak="0">
+    <w:nsid w:val="021220FC"/>
+    <w:multiLevelType w:val="hybridMultilevel"/>
+    <w:tmpl w:val="346C8AE4"/>
+    <w:lvl w:ilvl="0" w:tplc="BB1CAF0E">
+      <w:start w:val="1"/>
+      <w:numFmt w:val="lowerLetter"/>
+      <w:lvlText w:val="%1."/>
+      <w:lvlJc w:val="left"/>
+      <w:pPr>
+        <w:ind w:left="1068" w:hanging="360"/>
+      </w:pPr>
+      <w:rPr>
+        <w:rFonts w:hint="default"/>
+        <w:b w:val="0"/>
+      </w:rPr>
+    </w:lvl>
+    <w:lvl w:ilvl="1" w:tplc="300A0019" w:tentative="1">
+      <w:start w:val="1"/>
+      <w:numFmt w:val="lowerLetter"/>
+      <w:lvlText w:val="%2."/>
+      <w:lvlJc w:val="left"/>
+      <w:pPr>
+        <w:ind w:left="1788" w:hanging="360"/>
+      </w:pPr>
+    </w:lvl>
+    <w:lvl w:ilvl="2" w:tplc="300A001B" w:tentative="1">
+      <w:start w:val="1"/>
+      <w:numFmt w:val="lowerRoman"/>
+      <w:lvlText w:val="%3."/>
+      <w:lvlJc w:val="right"/>
+      <w:pPr>
+        <w:ind w:left="2508" w:hanging="180"/>
+      </w:pPr>
+    </w:lvl>
+    <w:lvl w:ilvl="3" w:tplc="300A000F" w:tentative="1">
+      <w:start w:val="1"/>
+      <w:numFmt w:val="decimal"/>
+      <w:lvlText w:val="%4."/>
+      <w:lvlJc w:val="left"/>
+      <w:pPr>
+        <w:ind w:left="3228" w:hanging="360"/>
+      </w:pPr>
+    </w:lvl>
+    <w:lvl w:ilvl="4" w:tplc="300A0019" w:tentative="1">
+      <w:start w:val="1"/>
+      <w:numFmt w:val="lowerLetter"/>
+      <w:lvlText w:val="%5."/>
+      <w:lvlJc w:val="left"/>
+      <w:pPr>
+        <w:ind w:left="3948" w:hanging="360"/>
+      </w:pPr>
+    </w:lvl>
+    <w:lvl w:ilvl="5" w:tplc="300A001B" w:tentative="1">
+      <w:start w:val="1"/>
+      <w:numFmt w:val="lowerRoman"/>
+      <w:lvlText w:val="%6."/>
+      <w:lvlJc w:val="right"/>
+      <w:pPr>
+        <w:ind w:left="4668" w:hanging="180"/>
+      </w:pPr>
+    </w:lvl>
+    <w:lvl w:ilvl="6" w:tplc="300A000F" w:tentative="1">
+      <w:start w:val="1"/>
+      <w:numFmt w:val="decimal"/>
+      <w:lvlText w:val="%7."/>
+      <w:lvlJc w:val="left"/>
+      <w:pPr>
+        <w:ind w:left="5388" w:hanging="360"/>
+      </w:pPr>
+    </w:lvl>
+    <w:lvl w:ilvl="7" w:tplc="300A0019" w:tentative="1">
+      <w:start w:val="1"/>
+      <w:numFmt w:val="lowerLetter"/>
+      <w:lvlText w:val="%8."/>
+      <w:lvlJc w:val="left"/>
+      <w:pPr>
+        <w:ind w:left="6108" w:hanging="360"/>
+      </w:pPr>
+    </w:lvl>
+    <w:lvl w:ilvl="8" w:tplc="300A001B" w:tentative="1">
+      <w:start w:val="1"/>
+      <w:numFmt w:val="lowerRoman"/>
+      <w:lvlText w:val="%9."/>
+      <w:lvlJc w:val="right"/>
+      <w:pPr>
+        <w:ind w:left="6828" w:hanging="180"/>
+      </w:pPr>
+    </w:lvl>
+  </w:abstractNum>
+  <w:abstractNum w:abstractNumId="1" w15:restartNumberingAfterBreak="0">
     <w:nsid w:val="0A8A797C"/>
     <w:multiLevelType w:val="hybridMultilevel"/>
     <w:tmpl w:val="92902446"/>
@@ -6494,7 +8639,96 @@
       </w:rPr>
     </w:lvl>
   </w:abstractNum>
-  <w:abstractNum w:abstractNumId="1" w15:restartNumberingAfterBreak="0">
+  <w:abstractNum w:abstractNumId="2" w15:restartNumberingAfterBreak="0">
+    <w:nsid w:val="290D0506"/>
+    <w:multiLevelType w:val="hybridMultilevel"/>
+    <w:tmpl w:val="15F48B34"/>
+    <w:lvl w:ilvl="0" w:tplc="300A000F">
+      <w:start w:val="1"/>
+      <w:numFmt w:val="decimal"/>
+      <w:lvlText w:val="%1."/>
+      <w:lvlJc w:val="left"/>
+      <w:pPr>
+        <w:ind w:left="720" w:hanging="360"/>
+      </w:pPr>
+      <w:rPr>
+        <w:rFonts w:hint="default"/>
+      </w:rPr>
+    </w:lvl>
+    <w:lvl w:ilvl="1" w:tplc="300A0019" w:tentative="1">
+      <w:start w:val="1"/>
+      <w:numFmt w:val="lowerLetter"/>
+      <w:lvlText w:val="%2."/>
+      <w:lvlJc w:val="left"/>
+      <w:pPr>
+        <w:ind w:left="1440" w:hanging="360"/>
+      </w:pPr>
+    </w:lvl>
+    <w:lvl w:ilvl="2" w:tplc="300A001B" w:tentative="1">
+      <w:start w:val="1"/>
+      <w:numFmt w:val="lowerRoman"/>
+      <w:lvlText w:val="%3."/>
+      <w:lvlJc w:val="right"/>
+      <w:pPr>
+        <w:ind w:left="2160" w:hanging="180"/>
+      </w:pPr>
+    </w:lvl>
+    <w:lvl w:ilvl="3" w:tplc="300A000F" w:tentative="1">
+      <w:start w:val="1"/>
+      <w:numFmt w:val="decimal"/>
+      <w:lvlText w:val="%4."/>
+      <w:lvlJc w:val="left"/>
+      <w:pPr>
+        <w:ind w:left="2880" w:hanging="360"/>
+      </w:pPr>
+    </w:lvl>
+    <w:lvl w:ilvl="4" w:tplc="300A0019" w:tentative="1">
+      <w:start w:val="1"/>
+      <w:numFmt w:val="lowerLetter"/>
+      <w:lvlText w:val="%5."/>
+      <w:lvlJc w:val="left"/>
+      <w:pPr>
+        <w:ind w:left="3600" w:hanging="360"/>
+      </w:pPr>
+    </w:lvl>
+    <w:lvl w:ilvl="5" w:tplc="300A001B" w:tentative="1">
+      <w:start w:val="1"/>
+      <w:numFmt w:val="lowerRoman"/>
+      <w:lvlText w:val="%6."/>
+      <w:lvlJc w:val="right"/>
+      <w:pPr>
+        <w:ind w:left="4320" w:hanging="180"/>
+      </w:pPr>
+    </w:lvl>
+    <w:lvl w:ilvl="6" w:tplc="300A000F" w:tentative="1">
+      <w:start w:val="1"/>
+      <w:numFmt w:val="decimal"/>
+      <w:lvlText w:val="%7."/>
+      <w:lvlJc w:val="left"/>
+      <w:pPr>
+        <w:ind w:left="5040" w:hanging="360"/>
+      </w:pPr>
+    </w:lvl>
+    <w:lvl w:ilvl="7" w:tplc="300A0019" w:tentative="1">
+      <w:start w:val="1"/>
+      <w:numFmt w:val="lowerLetter"/>
+      <w:lvlText w:val="%8."/>
+      <w:lvlJc w:val="left"/>
+      <w:pPr>
+        <w:ind w:left="5760" w:hanging="360"/>
+      </w:pPr>
+    </w:lvl>
+    <w:lvl w:ilvl="8" w:tplc="300A001B" w:tentative="1">
+      <w:start w:val="1"/>
+      <w:numFmt w:val="lowerRoman"/>
+      <w:lvlText w:val="%9."/>
+      <w:lvlJc w:val="right"/>
+      <w:pPr>
+        <w:ind w:left="6480" w:hanging="180"/>
+      </w:pPr>
+    </w:lvl>
+  </w:abstractNum>
+  <w:abstractNum w:abstractNumId="3" w15:restartNumberingAfterBreak="0">
     <w:nsid w:val="623C5ABF"/>
     <w:multiLevelType w:val="hybridMultilevel"/>
     <w:tmpl w:val="E28CC438"/>
@@ -6584,10 +8818,16 @@
     </w:lvl>
   </w:abstractNum>
   <w:num w:numId="1" w16cid:durableId="457725219">
-    <w:abstractNumId w:val="0"/>
+    <w:abstractNumId w:val="1"/>
   </w:num>
   <w:num w:numId="2" w16cid:durableId="1494374972">
-    <w:abstractNumId w:val="1"/>
+    <w:abstractNumId w:val="3"/>
+  </w:num>
+  <w:num w:numId="3" w16cid:durableId="356736573">
+    <w:abstractNumId w:val="2"/>
+  </w:num>
+  <w:num w:numId="4" w16cid:durableId="69474514">
+    <w:abstractNumId w:val="0"/>
   </w:num>
 </w:numbering>
 </file>

</xml_diff>